<commit_message>
Conteo nuevos_viejos v1 sin error 001
</commit_message>
<xml_diff>
--- a/Documentacion.docx
+++ b/Documentacion.docx
@@ -65,25 +65,7 @@
           <w:bCs/>
           <w:lang w:val="es-MX"/>
         </w:rPr>
-        <w:t xml:space="preserve">“frame </w:t>
-      </w:r>
-      <w:proofErr w:type="spellStart"/>
-      <w:r>
-        <w:rPr>
-          <w:b/>
-          <w:bCs/>
-          <w:lang w:val="es-MX"/>
-        </w:rPr>
-        <w:t>reference</w:t>
-      </w:r>
-      <w:proofErr w:type="spellEnd"/>
-      <w:r>
-        <w:rPr>
-          <w:b/>
-          <w:bCs/>
-          <w:lang w:val="es-MX"/>
-        </w:rPr>
-        <w:t>”:</w:t>
+        <w:t>“frame reference”:</w:t>
       </w:r>
       <w:r>
         <w:rPr>
@@ -110,25 +92,7 @@
           <w:bCs/>
           <w:lang w:val="es-MX"/>
         </w:rPr>
-        <w:t xml:space="preserve">“paso </w:t>
-      </w:r>
-      <w:proofErr w:type="spellStart"/>
-      <w:r>
-        <w:rPr>
-          <w:b/>
-          <w:bCs/>
-          <w:lang w:val="es-MX"/>
-        </w:rPr>
-        <w:t>reference</w:t>
-      </w:r>
-      <w:proofErr w:type="spellEnd"/>
-      <w:r>
-        <w:rPr>
-          <w:b/>
-          <w:bCs/>
-          <w:lang w:val="es-MX"/>
-        </w:rPr>
-        <w:t>”:</w:t>
+        <w:t>“paso reference”:</w:t>
       </w:r>
       <w:r>
         <w:rPr>
@@ -197,21 +161,7 @@
         <w:rPr>
           <w:lang w:val="es-MX"/>
         </w:rPr>
-        <w:t xml:space="preserve">ejecución inicial pasa por el punto “frame </w:t>
-      </w:r>
-      <w:proofErr w:type="spellStart"/>
-      <w:r>
-        <w:rPr>
-          <w:lang w:val="es-MX"/>
-        </w:rPr>
-        <w:t>reference</w:t>
-      </w:r>
-      <w:proofErr w:type="spellEnd"/>
-      <w:r>
-        <w:rPr>
-          <w:lang w:val="es-MX"/>
-        </w:rPr>
-        <w:t xml:space="preserve">” una vez </w:t>
+        <w:t xml:space="preserve">ejecución inicial pasa por el punto “frame reference” una vez </w:t>
       </w:r>
       <w:r>
         <w:rPr>
@@ -243,35 +193,7 @@
         <w:rPr>
           <w:lang w:val="es-MX"/>
         </w:rPr>
-        <w:t xml:space="preserve">no hay detección el programa no pasa por “paso </w:t>
-      </w:r>
-      <w:proofErr w:type="spellStart"/>
-      <w:r>
-        <w:rPr>
-          <w:lang w:val="es-MX"/>
-        </w:rPr>
-        <w:t>reference</w:t>
-      </w:r>
-      <w:proofErr w:type="spellEnd"/>
-      <w:r>
-        <w:rPr>
-          <w:lang w:val="es-MX"/>
-        </w:rPr>
-        <w:t xml:space="preserve">” pero si por “frame </w:t>
-      </w:r>
-      <w:proofErr w:type="spellStart"/>
-      <w:r>
-        <w:rPr>
-          <w:lang w:val="es-MX"/>
-        </w:rPr>
-        <w:t>reference</w:t>
-      </w:r>
-      <w:proofErr w:type="spellEnd"/>
-      <w:r>
-        <w:rPr>
-          <w:lang w:val="es-MX"/>
-        </w:rPr>
-        <w:t>”</w:t>
+        <w:t>no hay detección el programa no pasa por “paso reference” pero si por “frame reference”</w:t>
       </w:r>
       <w:r>
         <w:rPr>
@@ -607,25 +529,7 @@
           <w:lang w:val="es-MX"/>
         </w:rPr>
         <w:lastRenderedPageBreak/>
-        <w:t xml:space="preserve">Idea de </w:t>
-      </w:r>
-      <w:proofErr w:type="spellStart"/>
-      <w:r>
-        <w:rPr>
-          <w:b/>
-          <w:bCs/>
-          <w:lang w:val="es-MX"/>
-        </w:rPr>
-        <w:t>tracker</w:t>
-      </w:r>
-      <w:proofErr w:type="spellEnd"/>
-      <w:r>
-        <w:rPr>
-          <w:b/>
-          <w:bCs/>
-          <w:lang w:val="es-MX"/>
-        </w:rPr>
-        <w:t xml:space="preserve"> 1:</w:t>
+        <w:t>Idea de tracker 1:</w:t>
       </w:r>
     </w:p>
     <w:p>
@@ -661,21 +565,7 @@
         <w:rPr>
           <w:lang w:val="es-MX"/>
         </w:rPr>
-        <w:t xml:space="preserve">Se va a poner un indicador en la parte inicial con valor 0 será el encargado de dar el </w:t>
-      </w:r>
-      <w:proofErr w:type="spellStart"/>
-      <w:r>
-        <w:rPr>
-          <w:lang w:val="es-MX"/>
-        </w:rPr>
-        <w:t>numero</w:t>
-      </w:r>
-      <w:proofErr w:type="spellEnd"/>
-      <w:r>
-        <w:rPr>
-          <w:lang w:val="es-MX"/>
-        </w:rPr>
-        <w:t xml:space="preserve"> de id, se llamará “identidad”</w:t>
+        <w:t>Se va a poner un indicador en la parte inicial con valor 0 será el encargado de dar el numero de id, se llamará “identidad”</w:t>
       </w:r>
     </w:p>
     <w:p>
@@ -752,56 +642,26 @@
           <w:lang w:val="es-MX"/>
         </w:rPr>
       </w:pPr>
-      <w:proofErr w:type="spellStart"/>
-      <w:r>
-        <w:rPr>
-          <w:lang w:val="es-MX"/>
-        </w:rPr>
-        <w:t>Analisar</w:t>
-      </w:r>
-      <w:proofErr w:type="spellEnd"/>
-      <w:r>
-        <w:rPr>
-          <w:lang w:val="es-MX"/>
-        </w:rPr>
-        <w:t xml:space="preserve"> dirección del </w:t>
-      </w:r>
-      <w:proofErr w:type="spellStart"/>
-      <w:r>
-        <w:rPr>
-          <w:lang w:val="es-MX"/>
-        </w:rPr>
-        <w:t>yolo</w:t>
-      </w:r>
-      <w:proofErr w:type="spellEnd"/>
-      <w:r>
-        <w:rPr>
-          <w:lang w:val="es-MX"/>
-        </w:rPr>
-        <w:t xml:space="preserve"> para guardar id en array</w:t>
-      </w:r>
-    </w:p>
-    <w:p>
-      <w:pPr>
-        <w:spacing w:after="0"/>
-        <w:rPr>
-          <w:lang w:val="es-MX"/>
-        </w:rPr>
-      </w:pPr>
-      <w:r>
-        <w:rPr>
-          <w:lang w:val="es-MX"/>
-        </w:rPr>
-        <w:t xml:space="preserve">Sentido contrario de </w:t>
-      </w:r>
-      <w:proofErr w:type="spellStart"/>
-      <w:r>
-        <w:rPr>
-          <w:lang w:val="es-MX"/>
-        </w:rPr>
-        <w:t>tracker</w:t>
-      </w:r>
-      <w:proofErr w:type="spellEnd"/>
+      <w:r>
+        <w:rPr>
+          <w:lang w:val="es-MX"/>
+        </w:rPr>
+        <w:t>Analisar dirección del yolo para guardar id en array</w:t>
+      </w:r>
+    </w:p>
+    <w:p>
+      <w:pPr>
+        <w:spacing w:after="0"/>
+        <w:rPr>
+          <w:lang w:val="es-MX"/>
+        </w:rPr>
+      </w:pPr>
+      <w:r>
+        <w:rPr>
+          <w:lang w:val="es-MX"/>
+        </w:rPr>
+        <w:t>Sentido contrario de tracker</w:t>
+      </w:r>
     </w:p>
     <w:p>
       <w:pPr>
@@ -986,38 +846,1450 @@
           <w:lang w:val="es-MX"/>
         </w:rPr>
       </w:pPr>
-    </w:p>
-    <w:p>
-      <w:pPr>
-        <w:spacing w:after="0"/>
-        <w:rPr>
-          <w:lang w:val="es-MX"/>
-        </w:rPr>
-      </w:pPr>
-    </w:p>
-    <w:p>
-      <w:pPr>
-        <w:spacing w:after="0"/>
-        <w:rPr>
-          <w:lang w:val="es-MX"/>
-        </w:rPr>
-      </w:pPr>
-    </w:p>
-    <w:p>
-      <w:pPr>
-        <w:spacing w:after="0"/>
-        <w:rPr>
-          <w:lang w:val="es-MX"/>
-        </w:rPr>
-      </w:pPr>
-    </w:p>
-    <w:p>
-      <w:pPr>
-        <w:spacing w:after="0"/>
-        <w:rPr>
-          <w:lang w:val="es-MX"/>
-        </w:rPr>
-      </w:pPr>
+      <w:r>
+        <w:rPr>
+          <w:noProof/>
+          <w:lang w:val="es-MX"/>
+        </w:rPr>
+        <w:drawing>
+          <wp:anchor distT="0" distB="0" distL="114300" distR="114300" simplePos="0" relativeHeight="251658240" behindDoc="1" locked="0" layoutInCell="1" allowOverlap="1" wp14:anchorId="6CABC349" wp14:editId="449C5D2C">
+            <wp:simplePos x="0" y="0"/>
+            <wp:positionH relativeFrom="margin">
+              <wp:align>right</wp:align>
+            </wp:positionH>
+            <wp:positionV relativeFrom="paragraph">
+              <wp:posOffset>113195</wp:posOffset>
+            </wp:positionV>
+            <wp:extent cx="3824273" cy="1630018"/>
+            <wp:effectExtent l="0" t="0" r="5080" b="8890"/>
+            <wp:wrapNone/>
+            <wp:docPr id="5" name="Imagen 5"/>
+            <wp:cNvGraphicFramePr>
+              <a:graphicFrameLocks xmlns:a="http://schemas.openxmlformats.org/drawingml/2006/main" noChangeAspect="1"/>
+            </wp:cNvGraphicFramePr>
+            <a:graphic xmlns:a="http://schemas.openxmlformats.org/drawingml/2006/main">
+              <a:graphicData uri="http://schemas.openxmlformats.org/drawingml/2006/picture">
+                <pic:pic xmlns:pic="http://schemas.openxmlformats.org/drawingml/2006/picture">
+                  <pic:nvPicPr>
+                    <pic:cNvPr id="0" name="Picture 4"/>
+                    <pic:cNvPicPr>
+                      <a:picLocks noChangeAspect="1" noChangeArrowheads="1"/>
+                    </pic:cNvPicPr>
+                  </pic:nvPicPr>
+                  <pic:blipFill>
+                    <a:blip r:embed="rId7">
+                      <a:extLst>
+                        <a:ext uri="{28A0092B-C50C-407E-A947-70E740481C1C}">
+                          <a14:useLocalDpi xmlns:a14="http://schemas.microsoft.com/office/drawing/2010/main" val="0"/>
+                        </a:ext>
+                      </a:extLst>
+                    </a:blip>
+                    <a:srcRect/>
+                    <a:stretch>
+                      <a:fillRect/>
+                    </a:stretch>
+                  </pic:blipFill>
+                  <pic:spPr bwMode="auto">
+                    <a:xfrm>
+                      <a:off x="0" y="0"/>
+                      <a:ext cx="3824273" cy="1630018"/>
+                    </a:xfrm>
+                    <a:prstGeom prst="rect">
+                      <a:avLst/>
+                    </a:prstGeom>
+                    <a:noFill/>
+                    <a:ln>
+                      <a:noFill/>
+                    </a:ln>
+                  </pic:spPr>
+                </pic:pic>
+              </a:graphicData>
+            </a:graphic>
+            <wp14:sizeRelH relativeFrom="margin">
+              <wp14:pctWidth>0</wp14:pctWidth>
+            </wp14:sizeRelH>
+            <wp14:sizeRelV relativeFrom="margin">
+              <wp14:pctHeight>0</wp14:pctHeight>
+            </wp14:sizeRelV>
+          </wp:anchor>
+        </w:drawing>
+      </w:r>
+    </w:p>
+    <w:p>
+      <w:pPr>
+        <w:spacing w:after="0"/>
+        <w:rPr>
+          <w:lang w:val="es-MX"/>
+        </w:rPr>
+      </w:pPr>
+      <w:r>
+        <w:rPr>
+          <w:lang w:val="es-MX"/>
+        </w:rPr>
+        <w:t>Algoritmo</w:t>
+      </w:r>
+    </w:p>
+    <w:p>
+      <w:pPr>
+        <w:spacing w:after="0"/>
+        <w:rPr>
+          <w:lang w:val="es-MX"/>
+        </w:rPr>
+      </w:pPr>
+      <w:r>
+        <w:rPr>
+          <w:lang w:val="es-MX"/>
+        </w:rPr>
+        <w:t xml:space="preserve">Peces_franja_nuevos </w:t>
+      </w:r>
+      <w:r>
+        <w:rPr>
+          <w:lang w:val="es-MX"/>
+        </w:rPr>
+        <w:t>= 0</w:t>
+      </w:r>
+    </w:p>
+    <w:p>
+      <w:pPr>
+        <w:spacing w:after="0"/>
+        <w:rPr>
+          <w:lang w:val="es-MX"/>
+        </w:rPr>
+      </w:pPr>
+      <w:r>
+        <w:rPr>
+          <w:lang w:val="es-MX"/>
+        </w:rPr>
+        <w:t>#</w:t>
+      </w:r>
+      <w:r>
+        <w:rPr>
+          <w:lang w:val="es-MX"/>
+        </w:rPr>
+        <w:t>Peces_franja_</w:t>
+      </w:r>
+      <w:r>
+        <w:rPr>
+          <w:lang w:val="es-MX"/>
+        </w:rPr>
+        <w:t>viejos = 0</w:t>
+      </w:r>
+    </w:p>
+    <w:p>
+      <w:pPr>
+        <w:spacing w:after="0"/>
+        <w:rPr>
+          <w:lang w:val="es-MX"/>
+        </w:rPr>
+      </w:pPr>
+      <w:r>
+        <w:rPr>
+          <w:lang w:val="es-MX"/>
+        </w:rPr>
+        <w:t>Pez_nuevo</w:t>
+      </w:r>
+      <w:r>
+        <w:rPr>
+          <w:lang w:val="es-MX"/>
+        </w:rPr>
+        <w:t xml:space="preserve"> = 0</w:t>
+      </w:r>
+    </w:p>
+    <w:p>
+      <w:pPr>
+        <w:spacing w:after="0"/>
+        <w:rPr>
+          <w:lang w:val="es-MX"/>
+        </w:rPr>
+      </w:pPr>
+      <w:r>
+        <w:rPr>
+          <w:lang w:val="es-MX"/>
+        </w:rPr>
+        <w:t>Pez_</w:t>
+      </w:r>
+      <w:r>
+        <w:rPr>
+          <w:lang w:val="es-MX"/>
+        </w:rPr>
+        <w:t>viejo</w:t>
+      </w:r>
+      <w:r>
+        <w:rPr>
+          <w:lang w:val="es-MX"/>
+        </w:rPr>
+        <w:t xml:space="preserve"> = 0</w:t>
+      </w:r>
+    </w:p>
+    <w:p>
+      <w:pPr>
+        <w:spacing w:after="0"/>
+        <w:rPr>
+          <w:lang w:val="es-MX"/>
+        </w:rPr>
+      </w:pPr>
+      <w:r>
+        <w:rPr>
+          <w:lang w:val="es-MX"/>
+        </w:rPr>
+        <w:t>Y_min = 0.75</w:t>
+      </w:r>
+    </w:p>
+    <w:p>
+      <w:pPr>
+        <w:spacing w:after="0"/>
+        <w:rPr>
+          <w:lang w:val="es-MX"/>
+        </w:rPr>
+      </w:pPr>
+      <w:r>
+        <w:rPr>
+          <w:lang w:val="es-MX"/>
+        </w:rPr>
+        <w:t>#</w:t>
+      </w:r>
+      <w:r>
+        <w:rPr>
+          <w:lang w:val="es-MX"/>
+        </w:rPr>
+        <w:t>Y_</w:t>
+      </w:r>
+      <w:r>
+        <w:rPr>
+          <w:lang w:val="es-MX"/>
+        </w:rPr>
+        <w:t>max</w:t>
+      </w:r>
+      <w:r>
+        <w:rPr>
+          <w:lang w:val="es-MX"/>
+        </w:rPr>
+        <w:t xml:space="preserve"> = 0.75</w:t>
+      </w:r>
+    </w:p>
+    <w:p>
+      <w:pPr>
+        <w:spacing w:after="0"/>
+        <w:rPr>
+          <w:lang w:val="es-MX"/>
+        </w:rPr>
+      </w:pPr>
+      <w:r>
+        <w:rPr>
+          <w:lang w:val="es-MX"/>
+        </w:rPr>
+        <w:t xml:space="preserve">Identidad = [(0)] </w:t>
+      </w:r>
+      <w:r>
+        <w:rPr>
+          <w:lang w:val="es-MX"/>
+        </w:rPr>
+        <w:t>(list</w:t>
+      </w:r>
+      <w:r>
+        <w:rPr>
+          <w:lang w:val="es-MX"/>
+        </w:rPr>
+        <w:t>)</w:t>
+      </w:r>
+    </w:p>
+    <w:p>
+      <w:pPr>
+        <w:spacing w:after="0"/>
+        <w:rPr>
+          <w:lang w:val="es-MX"/>
+        </w:rPr>
+      </w:pPr>
+    </w:p>
+    <w:p>
+      <w:pPr>
+        <w:spacing w:after="0"/>
+        <w:rPr>
+          <w:lang w:val="es-MX"/>
+        </w:rPr>
+      </w:pPr>
+      <w:r>
+        <w:rPr>
+          <w:lang w:val="es-MX"/>
+        </w:rPr>
+        <w:t>#Main</w:t>
+      </w:r>
+    </w:p>
+    <w:p>
+      <w:pPr>
+        <w:spacing w:after="0"/>
+        <w:rPr>
+          <w:lang w:val="es-MX"/>
+        </w:rPr>
+      </w:pPr>
+      <w:r>
+        <w:rPr>
+          <w:lang w:val="es-MX"/>
+        </w:rPr>
+        <w:t>If hay peces en el frame == True:</w:t>
+      </w:r>
+    </w:p>
+    <w:p>
+      <w:pPr>
+        <w:spacing w:after="0"/>
+        <w:rPr>
+          <w:lang w:val="es-MX"/>
+        </w:rPr>
+      </w:pPr>
+    </w:p>
+    <w:p>
+      <w:pPr>
+        <w:spacing w:after="0"/>
+        <w:rPr>
+          <w:lang w:val="es-MX"/>
+        </w:rPr>
+      </w:pPr>
+      <w:r>
+        <w:rPr>
+          <w:lang w:val="es-MX"/>
+        </w:rPr>
+        <w:tab/>
+        <w:t>#PecesNuevos</w:t>
+      </w:r>
+    </w:p>
+    <w:p>
+      <w:pPr>
+        <w:spacing w:after="0"/>
+        <w:rPr>
+          <w:lang w:val="es-MX"/>
+        </w:rPr>
+      </w:pPr>
+      <w:r>
+        <w:rPr>
+          <w:lang w:val="es-MX"/>
+        </w:rPr>
+        <w:tab/>
+        <w:t>If pe</w:t>
+      </w:r>
+      <w:r>
+        <w:rPr>
+          <w:lang w:val="es-MX"/>
+        </w:rPr>
+        <w:t>z</w:t>
+      </w:r>
+      <w:r>
+        <w:rPr>
+          <w:lang w:val="es-MX"/>
+        </w:rPr>
+        <w:t>_</w:t>
+      </w:r>
+      <w:r>
+        <w:rPr>
+          <w:lang w:val="es-MX"/>
+        </w:rPr>
+        <w:t>superior</w:t>
+      </w:r>
+      <w:r>
+        <w:rPr>
+          <w:lang w:val="es-MX"/>
+        </w:rPr>
+        <w:t xml:space="preserve"> </w:t>
+      </w:r>
+      <w:r>
+        <w:rPr>
+          <w:lang w:val="es-MX"/>
+        </w:rPr>
+        <w:t>arriba</w:t>
+      </w:r>
+      <w:r>
+        <w:rPr>
+          <w:lang w:val="es-MX"/>
+        </w:rPr>
+        <w:t xml:space="preserve"> de </w:t>
+      </w:r>
+      <w:r>
+        <w:rPr>
+          <w:lang w:val="es-MX"/>
+        </w:rPr>
+        <w:t xml:space="preserve">Y_min </w:t>
+      </w:r>
+      <w:r>
+        <w:rPr>
+          <w:lang w:val="es-MX"/>
+        </w:rPr>
+        <w:t>== True:</w:t>
+      </w:r>
+    </w:p>
+    <w:p>
+      <w:pPr>
+        <w:spacing w:after="0"/>
+        <w:rPr>
+          <w:lang w:val="es-MX"/>
+        </w:rPr>
+      </w:pPr>
+      <w:r>
+        <w:rPr>
+          <w:lang w:val="es-MX"/>
+        </w:rPr>
+        <w:tab/>
+      </w:r>
+      <w:r>
+        <w:rPr>
+          <w:lang w:val="es-MX"/>
+        </w:rPr>
+        <w:tab/>
+      </w:r>
+      <w:r>
+        <w:rPr>
+          <w:lang w:val="es-MX"/>
+        </w:rPr>
+        <w:t>Pez_nuevo</w:t>
+      </w:r>
+      <w:r>
+        <w:rPr>
+          <w:lang w:val="es-MX"/>
+        </w:rPr>
+        <w:t xml:space="preserve"> =+1 </w:t>
+      </w:r>
+    </w:p>
+    <w:p>
+      <w:pPr>
+        <w:spacing w:after="0"/>
+        <w:rPr>
+          <w:lang w:val="es-MX"/>
+        </w:rPr>
+      </w:pPr>
+      <w:r>
+        <w:rPr>
+          <w:lang w:val="es-MX"/>
+        </w:rPr>
+        <w:tab/>
+      </w:r>
+      <w:r>
+        <w:rPr>
+          <w:lang w:val="es-MX"/>
+        </w:rPr>
+        <w:tab/>
+      </w:r>
+      <w:r>
+        <w:rPr>
+          <w:lang w:val="es-MX"/>
+        </w:rPr>
+        <w:t xml:space="preserve">Peces_franja_nuevos </w:t>
+      </w:r>
+      <w:r>
+        <w:rPr>
+          <w:lang w:val="es-MX"/>
+        </w:rPr>
+        <w:t>=</w:t>
+      </w:r>
+      <w:r>
+        <w:rPr>
+          <w:lang w:val="es-MX"/>
+        </w:rPr>
+        <w:t xml:space="preserve"> </w:t>
+      </w:r>
+      <w:r>
+        <w:rPr>
+          <w:lang w:val="es-MX"/>
+        </w:rPr>
+        <w:t>(</w:t>
+      </w:r>
+      <w:r>
+        <w:rPr>
+          <w:lang w:val="es-MX"/>
+        </w:rPr>
+        <w:t>2</w:t>
+      </w:r>
+      <w:r>
+        <w:rPr>
+          <w:lang w:val="es-MX"/>
+        </w:rPr>
+        <w:t xml:space="preserve">) peces </w:t>
+      </w:r>
+      <w:r>
+        <w:rPr>
+          <w:lang w:val="es-MX"/>
+        </w:rPr>
+        <w:t xml:space="preserve">entre </w:t>
+      </w:r>
+      <w:r>
+        <w:rPr>
+          <w:lang w:val="es-MX"/>
+        </w:rPr>
+        <w:t>pez_</w:t>
+      </w:r>
+      <w:r>
+        <w:rPr>
+          <w:lang w:val="es-MX"/>
+        </w:rPr>
+        <w:t>superior y y_min</w:t>
+      </w:r>
+    </w:p>
+    <w:p>
+      <w:pPr>
+        <w:spacing w:after="0"/>
+        <w:rPr>
+          <w:lang w:val="es-MX"/>
+        </w:rPr>
+      </w:pPr>
+      <w:r>
+        <w:rPr>
+          <w:lang w:val="es-MX"/>
+        </w:rPr>
+        <w:tab/>
+      </w:r>
+      <w:r>
+        <w:rPr>
+          <w:lang w:val="es-MX"/>
+        </w:rPr>
+        <w:tab/>
+        <w:t>Conteo_frame = Pez_nuevo+</w:t>
+      </w:r>
+      <w:r>
+        <w:rPr>
+          <w:lang w:val="es-MX"/>
+        </w:rPr>
+        <w:t xml:space="preserve"> </w:t>
+      </w:r>
+      <w:r>
+        <w:rPr>
+          <w:lang w:val="es-MX"/>
+        </w:rPr>
+        <w:t>Peces_franja_nuevos</w:t>
+      </w:r>
+    </w:p>
+    <w:p>
+      <w:pPr>
+        <w:spacing w:after="0"/>
+        <w:rPr>
+          <w:lang w:val="es-MX"/>
+        </w:rPr>
+      </w:pPr>
+      <w:r>
+        <w:rPr>
+          <w:lang w:val="es-MX"/>
+        </w:rPr>
+        <w:tab/>
+      </w:r>
+      <w:r>
+        <w:rPr>
+          <w:lang w:val="es-MX"/>
+        </w:rPr>
+        <w:tab/>
+        <w:t>Identidad.append([Identidad[-1] hasta Conteo_frame)</w:t>
+      </w:r>
+    </w:p>
+    <w:p>
+      <w:pPr>
+        <w:spacing w:after="0"/>
+        <w:rPr>
+          <w:lang w:val="es-MX"/>
+        </w:rPr>
+      </w:pPr>
+    </w:p>
+    <w:p>
+      <w:pPr>
+        <w:spacing w:after="0"/>
+        <w:ind w:firstLine="708"/>
+        <w:rPr>
+          <w:lang w:val="es-MX"/>
+        </w:rPr>
+      </w:pPr>
+      <w:r>
+        <w:rPr>
+          <w:lang w:val="es-MX"/>
+        </w:rPr>
+        <w:t>#</w:t>
+      </w:r>
+      <w:r>
+        <w:rPr>
+          <w:lang w:val="es-MX"/>
+        </w:rPr>
+        <w:t>A</w:t>
+      </w:r>
+      <w:r>
+        <w:rPr>
+          <w:lang w:val="es-MX"/>
+        </w:rPr>
+        <w:t>signación de ID</w:t>
+      </w:r>
+    </w:p>
+    <w:p>
+      <w:pPr>
+        <w:spacing w:after="0"/>
+        <w:ind w:firstLine="708"/>
+        <w:rPr>
+          <w:lang w:val="es-MX"/>
+        </w:rPr>
+      </w:pPr>
+      <w:r>
+        <w:rPr>
+          <w:lang w:val="es-MX"/>
+        </w:rPr>
+        <w:t>Inverso_identidad = Vector Identidad ordenada al revés (Mayor a menor)</w:t>
+      </w:r>
+    </w:p>
+    <w:p>
+      <w:pPr>
+        <w:spacing w:after="0"/>
+        <w:ind w:firstLine="708"/>
+        <w:rPr>
+          <w:lang w:val="es-MX"/>
+        </w:rPr>
+      </w:pPr>
+      <w:r>
+        <w:rPr>
+          <w:lang w:val="es-MX"/>
+        </w:rPr>
+        <w:t>Barrer peces desde el pez_superior hasta el pez_inferior = inverso_identidad[i]</w:t>
+      </w:r>
+    </w:p>
+    <w:p>
+      <w:pPr>
+        <w:spacing w:after="0"/>
+        <w:ind w:firstLine="708"/>
+        <w:rPr>
+          <w:lang w:val="es-MX"/>
+        </w:rPr>
+      </w:pPr>
+    </w:p>
+    <w:p>
+      <w:pPr>
+        <w:spacing w:after="0"/>
+        <w:ind w:firstLine="708"/>
+        <w:rPr>
+          <w:lang w:val="es-MX"/>
+        </w:rPr>
+      </w:pPr>
+    </w:p>
+    <w:p>
+      <w:pPr>
+        <w:spacing w:after="0"/>
+        <w:ind w:firstLine="708"/>
+        <w:rPr>
+          <w:lang w:val="es-MX"/>
+        </w:rPr>
+      </w:pPr>
+      <w:r>
+        <w:rPr>
+          <w:lang w:val="es-MX"/>
+        </w:rPr>
+        <w:t>Peces_franja_nuevos = 0</w:t>
+      </w:r>
+    </w:p>
+    <w:p>
+      <w:pPr>
+        <w:spacing w:after="0"/>
+        <w:ind w:firstLine="708"/>
+        <w:rPr>
+          <w:lang w:val="es-MX"/>
+        </w:rPr>
+      </w:pPr>
+      <w:r>
+        <w:rPr>
+          <w:lang w:val="es-MX"/>
+        </w:rPr>
+        <w:t>Pez_nuevo = 0</w:t>
+      </w:r>
+    </w:p>
+    <w:p>
+      <w:pPr>
+        <w:spacing w:after="0"/>
+        <w:ind w:firstLine="708"/>
+        <w:rPr>
+          <w:lang w:val="es-MX"/>
+        </w:rPr>
+      </w:pPr>
+    </w:p>
+    <w:p>
+      <w:pPr>
+        <w:spacing w:after="0"/>
+        <w:ind w:firstLine="708"/>
+        <w:rPr>
+          <w:lang w:val="es-MX"/>
+        </w:rPr>
+      </w:pPr>
+      <w:r>
+        <w:rPr>
+          <w:lang w:val="es-MX"/>
+        </w:rPr>
+        <w:t>#Asignación de y</w:t>
+      </w:r>
+      <w:r>
+        <w:rPr>
+          <w:lang w:val="es-MX"/>
+        </w:rPr>
+        <w:t>_min</w:t>
+      </w:r>
+      <w:r>
+        <w:rPr>
+          <w:lang w:val="es-MX"/>
+        </w:rPr>
+        <w:t>=0.75 cuando el pez_superior esta muy abajo</w:t>
+      </w:r>
+    </w:p>
+    <w:p>
+      <w:pPr>
+        <w:spacing w:after="0"/>
+        <w:ind w:firstLine="708"/>
+        <w:rPr>
+          <w:lang w:val="es-MX"/>
+        </w:rPr>
+      </w:pPr>
+      <w:r>
+        <w:rPr>
+          <w:lang w:val="es-MX"/>
+        </w:rPr>
+        <w:t xml:space="preserve">If Actual [0][y] </w:t>
+      </w:r>
+      <w:r>
+        <w:rPr>
+          <w:lang w:val="es-MX"/>
+        </w:rPr>
+        <w:t xml:space="preserve">&gt; </w:t>
+      </w:r>
+      <w:r>
+        <w:rPr>
+          <w:lang w:val="es-MX"/>
+        </w:rPr>
+        <w:t>0.75:</w:t>
+      </w:r>
+    </w:p>
+    <w:p>
+      <w:pPr>
+        <w:spacing w:after="0"/>
+        <w:ind w:left="708" w:firstLine="708"/>
+        <w:rPr>
+          <w:lang w:val="es-MX"/>
+        </w:rPr>
+      </w:pPr>
+      <w:r>
+        <w:rPr>
+          <w:lang w:val="es-MX"/>
+        </w:rPr>
+        <w:t>Y_min = 0.75</w:t>
+      </w:r>
+    </w:p>
+    <w:p>
+      <w:pPr>
+        <w:spacing w:after="0"/>
+        <w:rPr>
+          <w:lang w:val="es-MX"/>
+        </w:rPr>
+      </w:pPr>
+      <w:r>
+        <w:rPr>
+          <w:lang w:val="es-MX"/>
+        </w:rPr>
+        <w:tab/>
+        <w:t>else:</w:t>
+      </w:r>
+    </w:p>
+    <w:p>
+      <w:pPr>
+        <w:spacing w:after="0"/>
+        <w:ind w:left="708" w:firstLine="708"/>
+        <w:rPr>
+          <w:lang w:val="es-MX"/>
+        </w:rPr>
+      </w:pPr>
+      <w:r>
+        <w:rPr>
+          <w:lang w:val="es-MX"/>
+        </w:rPr>
+        <w:t>Y_min = Actual[0][y]</w:t>
+      </w:r>
+    </w:p>
+    <w:p>
+      <w:pPr>
+        <w:spacing w:after="0"/>
+        <w:rPr>
+          <w:lang w:val="es-MX"/>
+        </w:rPr>
+      </w:pPr>
+    </w:p>
+    <w:p>
+      <w:pPr>
+        <w:spacing w:after="0"/>
+        <w:rPr>
+          <w:lang w:val="es-MX"/>
+        </w:rPr>
+      </w:pPr>
+      <w:r>
+        <w:rPr>
+          <w:lang w:val="es-MX"/>
+        </w:rPr>
+        <w:tab/>
+      </w:r>
+      <w:r>
+        <w:rPr>
+          <w:lang w:val="es-MX"/>
+        </w:rPr>
+        <w:tab/>
+      </w:r>
+    </w:p>
+    <w:p>
+      <w:pPr>
+        <w:spacing w:after="0"/>
+        <w:ind w:firstLine="708"/>
+        <w:rPr>
+          <w:lang w:val="es-MX"/>
+        </w:rPr>
+      </w:pPr>
+    </w:p>
+    <w:p>
+      <w:pPr>
+        <w:spacing w:after="0"/>
+        <w:ind w:firstLine="708"/>
+        <w:rPr>
+          <w:lang w:val="es-MX"/>
+        </w:rPr>
+      </w:pPr>
+    </w:p>
+    <w:p>
+      <w:pPr>
+        <w:spacing w:after="0"/>
+        <w:ind w:firstLine="708"/>
+        <w:rPr>
+          <w:lang w:val="es-MX"/>
+        </w:rPr>
+      </w:pPr>
+    </w:p>
+    <w:p>
+      <w:pPr>
+        <w:spacing w:after="0"/>
+        <w:ind w:firstLine="708"/>
+        <w:rPr>
+          <w:lang w:val="es-MX"/>
+        </w:rPr>
+      </w:pPr>
+    </w:p>
+    <w:p>
+      <w:pPr>
+        <w:spacing w:after="0"/>
+        <w:ind w:firstLine="708"/>
+        <w:rPr>
+          <w:lang w:val="es-MX"/>
+        </w:rPr>
+      </w:pPr>
+    </w:p>
+    <w:p>
+      <w:pPr>
+        <w:spacing w:after="0"/>
+        <w:ind w:firstLine="708"/>
+        <w:rPr>
+          <w:lang w:val="es-MX"/>
+        </w:rPr>
+      </w:pPr>
+      <w:r>
+        <w:rPr>
+          <w:lang w:val="es-MX"/>
+        </w:rPr>
+        <w:lastRenderedPageBreak/>
+        <w:t>Error 01:</w:t>
+      </w:r>
+    </w:p>
+    <w:p>
+      <w:pPr>
+        <w:spacing w:after="0"/>
+        <w:ind w:firstLine="708"/>
+        <w:rPr>
+          <w:lang w:val="es-MX"/>
+        </w:rPr>
+      </w:pPr>
+      <w:r>
+        <w:rPr>
+          <w:lang w:val="es-MX"/>
+        </w:rPr>
+        <w:t>Un pez es muy rápido y queda después de la línea aun siendo un pez nuevo</w:t>
+      </w:r>
+    </w:p>
+    <w:p>
+      <w:pPr>
+        <w:spacing w:after="0"/>
+        <w:ind w:firstLine="708"/>
+        <w:rPr>
+          <w:lang w:val="es-MX"/>
+        </w:rPr>
+      </w:pPr>
+    </w:p>
+    <w:p>
+      <w:pPr>
+        <w:spacing w:after="0"/>
+        <w:ind w:firstLine="708"/>
+        <w:rPr>
+          <w:lang w:val="es-MX"/>
+        </w:rPr>
+      </w:pPr>
+      <w:r>
+        <w:rPr>
+          <w:lang w:val="es-MX"/>
+        </w:rPr>
+        <w:t>Error 02:</w:t>
+      </w:r>
+    </w:p>
+    <w:p>
+      <w:pPr>
+        <w:spacing w:after="0"/>
+        <w:ind w:firstLine="708"/>
+        <w:rPr>
+          <w:lang w:val="es-MX"/>
+        </w:rPr>
+      </w:pPr>
+      <w:r>
+        <w:rPr>
+          <w:lang w:val="es-MX"/>
+        </w:rPr>
+        <w:t xml:space="preserve">N </w:t>
+      </w:r>
+      <w:r>
+        <w:rPr>
+          <w:lang w:val="es-MX"/>
+        </w:rPr>
+        <w:t>pe</w:t>
+      </w:r>
+      <w:r>
+        <w:rPr>
+          <w:lang w:val="es-MX"/>
+        </w:rPr>
+        <w:t>ces</w:t>
+      </w:r>
+      <w:r>
+        <w:rPr>
+          <w:lang w:val="es-MX"/>
+        </w:rPr>
+        <w:t xml:space="preserve"> </w:t>
+      </w:r>
+      <w:r>
+        <w:rPr>
+          <w:lang w:val="es-MX"/>
+        </w:rPr>
+        <w:t xml:space="preserve">son </w:t>
+      </w:r>
+      <w:r>
+        <w:rPr>
+          <w:lang w:val="es-MX"/>
+        </w:rPr>
+        <w:t>muy rápido</w:t>
+      </w:r>
+      <w:r>
+        <w:rPr>
+          <w:lang w:val="es-MX"/>
+        </w:rPr>
+        <w:t>s</w:t>
+      </w:r>
+      <w:r>
+        <w:rPr>
+          <w:lang w:val="es-MX"/>
+        </w:rPr>
+        <w:t xml:space="preserve"> y queda</w:t>
+      </w:r>
+      <w:r>
+        <w:rPr>
+          <w:lang w:val="es-MX"/>
+        </w:rPr>
+        <w:t>n</w:t>
+      </w:r>
+      <w:r>
+        <w:rPr>
+          <w:lang w:val="es-MX"/>
+        </w:rPr>
+        <w:t xml:space="preserve"> después de la línea aun siendo </w:t>
+      </w:r>
+      <w:r>
+        <w:rPr>
+          <w:lang w:val="es-MX"/>
+        </w:rPr>
+        <w:t>peces nuevos</w:t>
+      </w:r>
+    </w:p>
+    <w:p>
+      <w:pPr>
+        <w:spacing w:after="0"/>
+        <w:ind w:firstLine="708"/>
+        <w:rPr>
+          <w:lang w:val="es-MX"/>
+        </w:rPr>
+      </w:pPr>
+    </w:p>
+    <w:p>
+      <w:pPr>
+        <w:spacing w:after="0"/>
+        <w:ind w:firstLine="708"/>
+        <w:rPr>
+          <w:lang w:val="es-MX"/>
+        </w:rPr>
+      </w:pPr>
+    </w:p>
+    <w:p>
+      <w:pPr>
+        <w:spacing w:after="0"/>
+        <w:ind w:firstLine="708"/>
+        <w:rPr>
+          <w:lang w:val="es-MX"/>
+        </w:rPr>
+      </w:pPr>
+    </w:p>
+    <w:p>
+      <w:pPr>
+        <w:spacing w:after="0"/>
+        <w:ind w:firstLine="708"/>
+        <w:rPr>
+          <w:lang w:val="es-MX"/>
+        </w:rPr>
+      </w:pPr>
+    </w:p>
+    <w:p>
+      <w:pPr>
+        <w:spacing w:after="0"/>
+        <w:ind w:firstLine="708"/>
+        <w:rPr>
+          <w:lang w:val="es-MX"/>
+        </w:rPr>
+      </w:pPr>
+    </w:p>
+    <w:p>
+      <w:pPr>
+        <w:spacing w:after="0"/>
+        <w:ind w:firstLine="708"/>
+        <w:rPr>
+          <w:lang w:val="es-MX"/>
+        </w:rPr>
+      </w:pPr>
+    </w:p>
+    <w:p>
+      <w:pPr>
+        <w:spacing w:after="0"/>
+        <w:ind w:firstLine="708"/>
+        <w:rPr>
+          <w:lang w:val="es-MX"/>
+        </w:rPr>
+      </w:pPr>
+    </w:p>
+    <w:p>
+      <w:pPr>
+        <w:spacing w:after="0"/>
+        <w:ind w:firstLine="708"/>
+        <w:rPr>
+          <w:lang w:val="es-MX"/>
+        </w:rPr>
+      </w:pPr>
+    </w:p>
+    <w:p>
+      <w:pPr>
+        <w:spacing w:after="0"/>
+        <w:ind w:firstLine="708"/>
+        <w:rPr>
+          <w:lang w:val="es-MX"/>
+        </w:rPr>
+      </w:pPr>
+    </w:p>
+    <w:p>
+      <w:pPr>
+        <w:spacing w:after="0"/>
+        <w:ind w:firstLine="708"/>
+        <w:rPr>
+          <w:lang w:val="es-MX"/>
+        </w:rPr>
+      </w:pPr>
+    </w:p>
+    <w:p>
+      <w:pPr>
+        <w:spacing w:after="0"/>
+        <w:ind w:firstLine="708"/>
+        <w:rPr>
+          <w:lang w:val="es-MX"/>
+        </w:rPr>
+      </w:pPr>
+    </w:p>
+    <w:p>
+      <w:pPr>
+        <w:spacing w:after="0"/>
+        <w:ind w:firstLine="708"/>
+        <w:rPr>
+          <w:lang w:val="es-MX"/>
+        </w:rPr>
+      </w:pPr>
+    </w:p>
+    <w:p>
+      <w:pPr>
+        <w:spacing w:after="0"/>
+        <w:ind w:firstLine="708"/>
+        <w:rPr>
+          <w:lang w:val="es-MX"/>
+        </w:rPr>
+      </w:pPr>
+    </w:p>
+    <w:p>
+      <w:pPr>
+        <w:spacing w:after="0"/>
+        <w:ind w:firstLine="708"/>
+        <w:rPr>
+          <w:lang w:val="es-MX"/>
+        </w:rPr>
+      </w:pPr>
+    </w:p>
+    <w:p>
+      <w:pPr>
+        <w:spacing w:after="0"/>
+        <w:ind w:firstLine="708"/>
+        <w:rPr>
+          <w:lang w:val="es-MX"/>
+        </w:rPr>
+      </w:pPr>
+    </w:p>
+    <w:p>
+      <w:pPr>
+        <w:spacing w:after="0"/>
+        <w:rPr>
+          <w:lang w:val="es-MX"/>
+        </w:rPr>
+      </w:pPr>
+    </w:p>
+    <w:p>
+      <w:pPr>
+        <w:spacing w:after="0"/>
+        <w:ind w:firstLine="708"/>
+        <w:rPr>
+          <w:lang w:val="es-MX"/>
+        </w:rPr>
+      </w:pPr>
+      <w:r>
+        <w:rPr>
+          <w:lang w:val="es-MX"/>
+        </w:rPr>
+        <w:t>“””</w:t>
+      </w:r>
+      <w:r>
+        <w:rPr>
+          <w:lang w:val="es-MX"/>
+        </w:rPr>
+        <w:t>#PecesViejos</w:t>
+      </w:r>
+    </w:p>
+    <w:p>
+      <w:pPr>
+        <w:spacing w:after="0"/>
+        <w:ind w:firstLine="708"/>
+        <w:rPr>
+          <w:lang w:val="es-MX"/>
+        </w:rPr>
+      </w:pPr>
+      <w:r>
+        <w:rPr>
+          <w:lang w:val="es-MX"/>
+        </w:rPr>
+        <w:t>if pez</w:t>
+      </w:r>
+      <w:r>
+        <w:rPr>
+          <w:lang w:val="es-MX"/>
+        </w:rPr>
+        <w:t>_</w:t>
+      </w:r>
+      <w:r>
+        <w:rPr>
+          <w:lang w:val="es-MX"/>
+        </w:rPr>
+        <w:t>inferior arriba</w:t>
+      </w:r>
+      <w:r>
+        <w:rPr>
+          <w:lang w:val="es-MX"/>
+        </w:rPr>
+        <w:t xml:space="preserve"> de 0.75:</w:t>
+      </w:r>
+    </w:p>
+    <w:p>
+      <w:pPr>
+        <w:spacing w:after="0"/>
+        <w:rPr>
+          <w:lang w:val="es-MX"/>
+        </w:rPr>
+      </w:pPr>
+      <w:r>
+        <w:rPr>
+          <w:lang w:val="es-MX"/>
+        </w:rPr>
+        <w:tab/>
+      </w:r>
+      <w:r>
+        <w:rPr>
+          <w:lang w:val="es-MX"/>
+        </w:rPr>
+        <w:tab/>
+        <w:t>mantenga los ids</w:t>
+      </w:r>
+    </w:p>
+    <w:p>
+      <w:pPr>
+        <w:spacing w:after="0"/>
+        <w:rPr>
+          <w:lang w:val="es-MX"/>
+        </w:rPr>
+      </w:pPr>
+      <w:r>
+        <w:rPr>
+          <w:lang w:val="es-MX"/>
+        </w:rPr>
+        <w:tab/>
+        <w:t xml:space="preserve">if pez inferior </w:t>
+      </w:r>
+      <w:r>
+        <w:rPr>
+          <w:lang w:val="es-MX"/>
+        </w:rPr>
+        <w:t>abajo</w:t>
+      </w:r>
+      <w:r>
+        <w:rPr>
+          <w:lang w:val="es-MX"/>
+        </w:rPr>
+        <w:t xml:space="preserve"> de 0.75</w:t>
+      </w:r>
+      <w:r>
+        <w:rPr>
+          <w:lang w:val="es-MX"/>
+        </w:rPr>
+        <w:t>:</w:t>
+      </w:r>
+    </w:p>
+    <w:p>
+      <w:pPr>
+        <w:spacing w:after="0"/>
+        <w:rPr>
+          <w:lang w:val="es-MX"/>
+        </w:rPr>
+      </w:pPr>
+      <w:r>
+        <w:rPr>
+          <w:lang w:val="es-MX"/>
+        </w:rPr>
+        <w:tab/>
+      </w:r>
+      <w:r>
+        <w:rPr>
+          <w:lang w:val="es-MX"/>
+        </w:rPr>
+        <w:tab/>
+        <w:t>Pez_viejo += 1</w:t>
+      </w:r>
+    </w:p>
+    <w:p>
+      <w:pPr>
+        <w:spacing w:after="0"/>
+        <w:rPr>
+          <w:lang w:val="es-MX"/>
+        </w:rPr>
+      </w:pPr>
+      <w:r>
+        <w:rPr>
+          <w:lang w:val="es-MX"/>
+        </w:rPr>
+        <w:tab/>
+      </w:r>
+      <w:r>
+        <w:rPr>
+          <w:lang w:val="es-MX"/>
+        </w:rPr>
+        <w:tab/>
+      </w:r>
+      <w:r>
+        <w:rPr>
+          <w:lang w:val="es-MX"/>
+        </w:rPr>
+        <w:t>Peces_franja_</w:t>
+      </w:r>
+      <w:r>
+        <w:rPr>
+          <w:lang w:val="es-MX"/>
+        </w:rPr>
+        <w:t xml:space="preserve">viejos = (2) peces </w:t>
+      </w:r>
+      <w:r>
+        <w:rPr>
+          <w:lang w:val="es-MX"/>
+        </w:rPr>
+        <w:t>entre pez_inferior y 0.75</w:t>
+      </w:r>
+      <w:r>
+        <w:rPr>
+          <w:lang w:val="es-MX"/>
+        </w:rPr>
+        <w:t>”””</w:t>
+      </w:r>
+    </w:p>
+    <w:p>
+      <w:pPr>
+        <w:spacing w:after="0"/>
+        <w:rPr>
+          <w:lang w:val="es-MX"/>
+        </w:rPr>
+      </w:pPr>
+      <w:r>
+        <w:rPr>
+          <w:lang w:val="es-MX"/>
+        </w:rPr>
+        <w:tab/>
+      </w:r>
+      <w:r>
+        <w:rPr>
+          <w:lang w:val="es-MX"/>
+        </w:rPr>
+        <w:tab/>
+      </w:r>
+    </w:p>
+    <w:p>
+      <w:pPr>
+        <w:spacing w:after="0"/>
+        <w:rPr>
+          <w:lang w:val="es-MX"/>
+        </w:rPr>
+      </w:pPr>
+      <w:r>
+        <w:rPr>
+          <w:lang w:val="es-MX"/>
+        </w:rPr>
+        <w:tab/>
+      </w:r>
+      <w:r>
+        <w:rPr>
+          <w:lang w:val="es-MX"/>
+        </w:rPr>
+        <w:tab/>
+      </w:r>
+    </w:p>
+    <w:p>
+      <w:pPr>
+        <w:spacing w:after="0"/>
+        <w:rPr>
+          <w:lang w:val="es-MX"/>
+        </w:rPr>
+      </w:pPr>
+    </w:p>
+    <w:p>
+      <w:pPr>
+        <w:spacing w:after="0"/>
+        <w:rPr>
+          <w:lang w:val="es-MX"/>
+        </w:rPr>
+      </w:pPr>
+    </w:p>
+    <w:p>
+      <w:pPr>
+        <w:spacing w:after="0"/>
+        <w:rPr>
+          <w:lang w:val="es-MX"/>
+        </w:rPr>
+      </w:pPr>
+    </w:p>
+    <w:p>
+      <w:pPr>
+        <w:spacing w:after="0"/>
+        <w:rPr>
+          <w:lang w:val="es-MX"/>
+        </w:rPr>
+      </w:pPr>
+    </w:p>
+    <w:p>
+      <w:pPr>
+        <w:spacing w:after="0"/>
+        <w:rPr>
+          <w:lang w:val="es-MX"/>
+        </w:rPr>
+      </w:pPr>
+      <w:r>
+        <w:rPr>
+          <w:lang w:val="es-MX"/>
+        </w:rPr>
+        <w:tab/>
+      </w:r>
+      <w:r>
+        <w:rPr>
+          <w:lang w:val="es-MX"/>
+        </w:rPr>
+        <w:tab/>
+      </w:r>
+      <w:r>
+        <w:rPr>
+          <w:lang w:val="es-MX"/>
+        </w:rPr>
+        <w:tab/>
+      </w:r>
+      <w:r>
+        <w:rPr>
+          <w:lang w:val="es-MX"/>
+        </w:rPr>
+        <w:tab/>
+      </w:r>
+      <w:r>
+        <w:rPr>
+          <w:lang w:val="es-MX"/>
+        </w:rPr>
+        <w:tab/>
+      </w:r>
+      <w:r>
+        <w:rPr>
+          <w:lang w:val="es-MX"/>
+        </w:rPr>
+        <w:tab/>
+      </w:r>
+      <w:r>
+        <w:rPr>
+          <w:lang w:val="es-MX"/>
+        </w:rPr>
+        <w:tab/>
+      </w:r>
+      <w:r>
+        <w:rPr>
+          <w:lang w:val="es-MX"/>
+        </w:rPr>
+        <w:tab/>
+      </w:r>
+      <w:r>
+        <w:rPr>
+          <w:lang w:val="es-MX"/>
+        </w:rPr>
+        <w:tab/>
+      </w:r>
+      <w:r>
+        <w:rPr>
+          <w:lang w:val="es-MX"/>
+        </w:rPr>
+        <w:tab/>
+      </w:r>
+      <w:r>
+        <w:rPr>
+          <w:lang w:val="es-MX"/>
+        </w:rPr>
+        <w:tab/>
+      </w:r>
+      <w:r>
+        <w:rPr>
+          <w:lang w:val="es-MX"/>
+        </w:rPr>
+        <w:tab/>
+      </w:r>
+      <w:r>
+        <w:rPr>
+          <w:lang w:val="es-MX"/>
+        </w:rPr>
+        <w:tab/>
+      </w:r>
+      <w:r>
+        <w:rPr>
+          <w:lang w:val="es-MX"/>
+        </w:rPr>
+        <w:tab/>
+      </w:r>
+      <w:r>
+        <w:rPr>
+          <w:lang w:val="es-MX"/>
+        </w:rPr>
+        <w:tab/>
+      </w:r>
+      <w:r>
+        <w:rPr>
+          <w:lang w:val="es-MX"/>
+        </w:rPr>
+        <w:tab/>
+      </w:r>
     </w:p>
     <w:p>
       <w:pPr>

</xml_diff>

<commit_message>
Version 2, sin Error 001
</commit_message>
<xml_diff>
--- a/Documentacion.docx
+++ b/Documentacion.docx
@@ -65,13 +65,63 @@
           <w:bCs/>
           <w:lang w:val="es-MX"/>
         </w:rPr>
-        <w:t>“frame reference”:</w:t>
-      </w:r>
-      <w:r>
-        <w:rPr>
-          <w:lang w:val="es-MX"/>
-        </w:rPr>
-        <w:t xml:space="preserve"> lugar del código donde cada vez que se pasa por ahí, se está procesando un frame de la cámara.</w:t>
+        <w:t>“</w:t>
+      </w:r>
+      <w:proofErr w:type="spellStart"/>
+      <w:r>
+        <w:rPr>
+          <w:b/>
+          <w:bCs/>
+          <w:lang w:val="es-MX"/>
+        </w:rPr>
+        <w:t>frame</w:t>
+      </w:r>
+      <w:proofErr w:type="spellEnd"/>
+      <w:r>
+        <w:rPr>
+          <w:b/>
+          <w:bCs/>
+          <w:lang w:val="es-MX"/>
+        </w:rPr>
+        <w:t xml:space="preserve"> </w:t>
+      </w:r>
+      <w:proofErr w:type="spellStart"/>
+      <w:r>
+        <w:rPr>
+          <w:b/>
+          <w:bCs/>
+          <w:lang w:val="es-MX"/>
+        </w:rPr>
+        <w:t>reference</w:t>
+      </w:r>
+      <w:proofErr w:type="spellEnd"/>
+      <w:r>
+        <w:rPr>
+          <w:b/>
+          <w:bCs/>
+          <w:lang w:val="es-MX"/>
+        </w:rPr>
+        <w:t>”:</w:t>
+      </w:r>
+      <w:r>
+        <w:rPr>
+          <w:lang w:val="es-MX"/>
+        </w:rPr>
+        <w:t xml:space="preserve"> lugar del código donde cada vez que se pasa por ahí, se está procesando un </w:t>
+      </w:r>
+      <w:proofErr w:type="spellStart"/>
+      <w:r>
+        <w:rPr>
+          <w:lang w:val="es-MX"/>
+        </w:rPr>
+        <w:t>frame</w:t>
+      </w:r>
+      <w:proofErr w:type="spellEnd"/>
+      <w:r>
+        <w:rPr>
+          <w:lang w:val="es-MX"/>
+        </w:rPr>
+        <w:t xml:space="preserve"> de la cámara.</w:t>
       </w:r>
     </w:p>
     <w:p>
@@ -92,7 +142,25 @@
           <w:bCs/>
           <w:lang w:val="es-MX"/>
         </w:rPr>
-        <w:t>“paso reference”:</w:t>
+        <w:t xml:space="preserve">“paso </w:t>
+      </w:r>
+      <w:proofErr w:type="spellStart"/>
+      <w:r>
+        <w:rPr>
+          <w:b/>
+          <w:bCs/>
+          <w:lang w:val="es-MX"/>
+        </w:rPr>
+        <w:t>reference</w:t>
+      </w:r>
+      <w:proofErr w:type="spellEnd"/>
+      <w:r>
+        <w:rPr>
+          <w:b/>
+          <w:bCs/>
+          <w:lang w:val="es-MX"/>
+        </w:rPr>
+        <w:t>”:</w:t>
       </w:r>
       <w:r>
         <w:rPr>
@@ -161,7 +229,35 @@
         <w:rPr>
           <w:lang w:val="es-MX"/>
         </w:rPr>
-        <w:t xml:space="preserve">ejecución inicial pasa por el punto “frame reference” una vez </w:t>
+        <w:t>ejecución inicial pasa por el punto “</w:t>
+      </w:r>
+      <w:proofErr w:type="spellStart"/>
+      <w:r>
+        <w:rPr>
+          <w:lang w:val="es-MX"/>
+        </w:rPr>
+        <w:t>frame</w:t>
+      </w:r>
+      <w:proofErr w:type="spellEnd"/>
+      <w:r>
+        <w:rPr>
+          <w:lang w:val="es-MX"/>
+        </w:rPr>
+        <w:t xml:space="preserve"> </w:t>
+      </w:r>
+      <w:proofErr w:type="spellStart"/>
+      <w:r>
+        <w:rPr>
+          <w:lang w:val="es-MX"/>
+        </w:rPr>
+        <w:t>reference</w:t>
+      </w:r>
+      <w:proofErr w:type="spellEnd"/>
+      <w:r>
+        <w:rPr>
+          <w:lang w:val="es-MX"/>
+        </w:rPr>
+        <w:t xml:space="preserve">” una vez </w:t>
       </w:r>
       <w:r>
         <w:rPr>
@@ -193,7 +289,49 @@
         <w:rPr>
           <w:lang w:val="es-MX"/>
         </w:rPr>
-        <w:t>no hay detección el programa no pasa por “paso reference” pero si por “frame reference”</w:t>
+        <w:t xml:space="preserve">no hay detección el programa no pasa por “paso </w:t>
+      </w:r>
+      <w:proofErr w:type="spellStart"/>
+      <w:r>
+        <w:rPr>
+          <w:lang w:val="es-MX"/>
+        </w:rPr>
+        <w:t>reference</w:t>
+      </w:r>
+      <w:proofErr w:type="spellEnd"/>
+      <w:r>
+        <w:rPr>
+          <w:lang w:val="es-MX"/>
+        </w:rPr>
+        <w:t>” pero si por “</w:t>
+      </w:r>
+      <w:proofErr w:type="spellStart"/>
+      <w:r>
+        <w:rPr>
+          <w:lang w:val="es-MX"/>
+        </w:rPr>
+        <w:t>frame</w:t>
+      </w:r>
+      <w:proofErr w:type="spellEnd"/>
+      <w:r>
+        <w:rPr>
+          <w:lang w:val="es-MX"/>
+        </w:rPr>
+        <w:t xml:space="preserve"> </w:t>
+      </w:r>
+      <w:proofErr w:type="spellStart"/>
+      <w:r>
+        <w:rPr>
+          <w:lang w:val="es-MX"/>
+        </w:rPr>
+        <w:t>reference</w:t>
+      </w:r>
+      <w:proofErr w:type="spellEnd"/>
+      <w:r>
+        <w:rPr>
+          <w:lang w:val="es-MX"/>
+        </w:rPr>
+        <w:t>”</w:t>
       </w:r>
       <w:r>
         <w:rPr>
@@ -529,7 +667,25 @@
           <w:lang w:val="es-MX"/>
         </w:rPr>
         <w:lastRenderedPageBreak/>
-        <w:t>Idea de tracker 1:</w:t>
+        <w:t xml:space="preserve">Idea de </w:t>
+      </w:r>
+      <w:proofErr w:type="spellStart"/>
+      <w:r>
+        <w:rPr>
+          <w:b/>
+          <w:bCs/>
+          <w:lang w:val="es-MX"/>
+        </w:rPr>
+        <w:t>tracker</w:t>
+      </w:r>
+      <w:proofErr w:type="spellEnd"/>
+      <w:r>
+        <w:rPr>
+          <w:b/>
+          <w:bCs/>
+          <w:lang w:val="es-MX"/>
+        </w:rPr>
+        <w:t xml:space="preserve"> 1:</w:t>
       </w:r>
     </w:p>
     <w:p>
@@ -565,7 +721,21 @@
         <w:rPr>
           <w:lang w:val="es-MX"/>
         </w:rPr>
-        <w:t>Se va a poner un indicador en la parte inicial con valor 0 será el encargado de dar el numero de id, se llamará “identidad”</w:t>
+        <w:t xml:space="preserve">Se va a poner un indicador en la parte inicial con valor 0 será el encargado de dar el </w:t>
+      </w:r>
+      <w:proofErr w:type="spellStart"/>
+      <w:r>
+        <w:rPr>
+          <w:lang w:val="es-MX"/>
+        </w:rPr>
+        <w:t>numero</w:t>
+      </w:r>
+      <w:proofErr w:type="spellEnd"/>
+      <w:r>
+        <w:rPr>
+          <w:lang w:val="es-MX"/>
+        </w:rPr>
+        <w:t xml:space="preserve"> de id, se llamará “identidad”</w:t>
       </w:r>
     </w:p>
     <w:p>
@@ -584,84 +754,128 @@
         <w:rPr>
           <w:lang w:val="es-MX"/>
         </w:rPr>
-        <w:t xml:space="preserve">Partimos de los valores del frame actual y los vamos a predecir usando una distancia de </w:t>
-      </w:r>
-    </w:p>
-    <w:p>
-      <w:pPr>
-        <w:spacing w:after="0"/>
-        <w:rPr>
-          <w:lang w:val="es-MX"/>
-        </w:rPr>
-      </w:pPr>
-    </w:p>
-    <w:p>
-      <w:pPr>
-        <w:spacing w:after="0"/>
-        <w:rPr>
-          <w:lang w:val="es-MX"/>
-        </w:rPr>
-      </w:pPr>
-    </w:p>
-    <w:p>
-      <w:pPr>
-        <w:spacing w:after="0"/>
-        <w:rPr>
-          <w:lang w:val="es-MX"/>
-        </w:rPr>
-      </w:pPr>
-    </w:p>
-    <w:p>
-      <w:pPr>
-        <w:spacing w:after="0"/>
-        <w:rPr>
-          <w:lang w:val="es-MX"/>
-        </w:rPr>
-      </w:pPr>
-    </w:p>
-    <w:p>
-      <w:pPr>
-        <w:spacing w:after="0"/>
-        <w:rPr>
-          <w:lang w:val="es-MX"/>
-        </w:rPr>
-      </w:pPr>
-    </w:p>
-    <w:p>
-      <w:pPr>
-        <w:spacing w:after="0"/>
-        <w:rPr>
-          <w:lang w:val="es-MX"/>
-        </w:rPr>
-      </w:pPr>
-    </w:p>
-    <w:p>
-      <w:pPr>
-        <w:spacing w:after="0"/>
-        <w:rPr>
-          <w:lang w:val="es-MX"/>
-        </w:rPr>
-      </w:pPr>
-      <w:r>
-        <w:rPr>
-          <w:lang w:val="es-MX"/>
-        </w:rPr>
-        <w:t>Analisar dirección del yolo para guardar id en array</w:t>
-      </w:r>
-    </w:p>
-    <w:p>
-      <w:pPr>
-        <w:spacing w:after="0"/>
-        <w:rPr>
-          <w:lang w:val="es-MX"/>
-        </w:rPr>
-      </w:pPr>
-      <w:r>
-        <w:rPr>
-          <w:lang w:val="es-MX"/>
-        </w:rPr>
-        <w:t>Sentido contrario de tracker</w:t>
-      </w:r>
+        <w:t xml:space="preserve">Partimos de los valores del </w:t>
+      </w:r>
+      <w:proofErr w:type="spellStart"/>
+      <w:r>
+        <w:rPr>
+          <w:lang w:val="es-MX"/>
+        </w:rPr>
+        <w:t>frame</w:t>
+      </w:r>
+      <w:proofErr w:type="spellEnd"/>
+      <w:r>
+        <w:rPr>
+          <w:lang w:val="es-MX"/>
+        </w:rPr>
+        <w:t xml:space="preserve"> actual y los vamos a predecir usando una distancia de </w:t>
+      </w:r>
+    </w:p>
+    <w:p>
+      <w:pPr>
+        <w:spacing w:after="0"/>
+        <w:rPr>
+          <w:lang w:val="es-MX"/>
+        </w:rPr>
+      </w:pPr>
+    </w:p>
+    <w:p>
+      <w:pPr>
+        <w:spacing w:after="0"/>
+        <w:rPr>
+          <w:lang w:val="es-MX"/>
+        </w:rPr>
+      </w:pPr>
+    </w:p>
+    <w:p>
+      <w:pPr>
+        <w:spacing w:after="0"/>
+        <w:rPr>
+          <w:lang w:val="es-MX"/>
+        </w:rPr>
+      </w:pPr>
+    </w:p>
+    <w:p>
+      <w:pPr>
+        <w:spacing w:after="0"/>
+        <w:rPr>
+          <w:lang w:val="es-MX"/>
+        </w:rPr>
+      </w:pPr>
+    </w:p>
+    <w:p>
+      <w:pPr>
+        <w:spacing w:after="0"/>
+        <w:rPr>
+          <w:lang w:val="es-MX"/>
+        </w:rPr>
+      </w:pPr>
+    </w:p>
+    <w:p>
+      <w:pPr>
+        <w:spacing w:after="0"/>
+        <w:rPr>
+          <w:lang w:val="es-MX"/>
+        </w:rPr>
+      </w:pPr>
+    </w:p>
+    <w:p>
+      <w:pPr>
+        <w:spacing w:after="0"/>
+        <w:rPr>
+          <w:lang w:val="es-MX"/>
+        </w:rPr>
+      </w:pPr>
+      <w:proofErr w:type="spellStart"/>
+      <w:r>
+        <w:rPr>
+          <w:lang w:val="es-MX"/>
+        </w:rPr>
+        <w:t>Analisar</w:t>
+      </w:r>
+      <w:proofErr w:type="spellEnd"/>
+      <w:r>
+        <w:rPr>
+          <w:lang w:val="es-MX"/>
+        </w:rPr>
+        <w:t xml:space="preserve"> dirección del </w:t>
+      </w:r>
+      <w:proofErr w:type="spellStart"/>
+      <w:r>
+        <w:rPr>
+          <w:lang w:val="es-MX"/>
+        </w:rPr>
+        <w:t>yolo</w:t>
+      </w:r>
+      <w:proofErr w:type="spellEnd"/>
+      <w:r>
+        <w:rPr>
+          <w:lang w:val="es-MX"/>
+        </w:rPr>
+        <w:t xml:space="preserve"> para guardar id en array</w:t>
+      </w:r>
+    </w:p>
+    <w:p>
+      <w:pPr>
+        <w:spacing w:after="0"/>
+        <w:rPr>
+          <w:lang w:val="es-MX"/>
+        </w:rPr>
+      </w:pPr>
+      <w:r>
+        <w:rPr>
+          <w:lang w:val="es-MX"/>
+        </w:rPr>
+        <w:t xml:space="preserve">Sentido contrario de </w:t>
+      </w:r>
+      <w:proofErr w:type="spellStart"/>
+      <w:r>
+        <w:rPr>
+          <w:lang w:val="es-MX"/>
+        </w:rPr>
+        <w:t>tracker</w:t>
+      </w:r>
+      <w:proofErr w:type="spellEnd"/>
     </w:p>
     <w:p>
       <w:pPr>
@@ -936,11 +1150,19 @@
           <w:lang w:val="es-MX"/>
         </w:rPr>
       </w:pPr>
-      <w:r>
-        <w:rPr>
-          <w:lang w:val="es-MX"/>
-        </w:rPr>
-        <w:t xml:space="preserve">Peces_franja_nuevos </w:t>
+      <w:proofErr w:type="spellStart"/>
+      <w:r>
+        <w:rPr>
+          <w:lang w:val="es-MX"/>
+        </w:rPr>
+        <w:t>Peces_franja_nuevos</w:t>
+      </w:r>
+      <w:proofErr w:type="spellEnd"/>
+      <w:r>
+        <w:rPr>
+          <w:lang w:val="es-MX"/>
+        </w:rPr>
+        <w:t xml:space="preserve"> </w:t>
       </w:r>
       <w:r>
         <w:rPr>
@@ -966,28 +1188,24 @@
         <w:rPr>
           <w:lang w:val="es-MX"/>
         </w:rPr>
-        <w:t>Peces_franja_</w:t>
-      </w:r>
-      <w:r>
-        <w:rPr>
-          <w:lang w:val="es-MX"/>
-        </w:rPr>
-        <w:t>viejos = 0</w:t>
-      </w:r>
-    </w:p>
-    <w:p>
-      <w:pPr>
-        <w:spacing w:after="0"/>
-        <w:rPr>
-          <w:lang w:val="es-MX"/>
-        </w:rPr>
-      </w:pPr>
+        <w:t>Peces_franja_viejos = 0</w:t>
+      </w:r>
+    </w:p>
+    <w:p>
+      <w:pPr>
+        <w:spacing w:after="0"/>
+        <w:rPr>
+          <w:lang w:val="es-MX"/>
+        </w:rPr>
+      </w:pPr>
+      <w:proofErr w:type="spellStart"/>
       <w:r>
         <w:rPr>
           <w:lang w:val="es-MX"/>
         </w:rPr>
         <w:t>Pez_nuevo</w:t>
       </w:r>
+      <w:proofErr w:type="spellEnd"/>
       <w:r>
         <w:rPr>
           <w:lang w:val="es-MX"/>
@@ -1002,6 +1220,7 @@
           <w:lang w:val="es-MX"/>
         </w:rPr>
       </w:pPr>
+      <w:proofErr w:type="spellStart"/>
       <w:r>
         <w:rPr>
           <w:lang w:val="es-MX"/>
@@ -1014,6 +1233,7 @@
         </w:rPr>
         <w:t>viejo</w:t>
       </w:r>
+      <w:proofErr w:type="spellEnd"/>
       <w:r>
         <w:rPr>
           <w:lang w:val="es-MX"/>
@@ -1028,11 +1248,19 @@
           <w:lang w:val="es-MX"/>
         </w:rPr>
       </w:pPr>
-      <w:r>
-        <w:rPr>
-          <w:lang w:val="es-MX"/>
-        </w:rPr>
-        <w:t>Y_min = 0.75</w:t>
+      <w:proofErr w:type="spellStart"/>
+      <w:r>
+        <w:rPr>
+          <w:lang w:val="es-MX"/>
+        </w:rPr>
+        <w:t>Y_min</w:t>
+      </w:r>
+      <w:proofErr w:type="spellEnd"/>
+      <w:r>
+        <w:rPr>
+          <w:lang w:val="es-MX"/>
+        </w:rPr>
+        <w:t xml:space="preserve"> = 0.75</w:t>
       </w:r>
     </w:p>
     <w:p>
@@ -1084,8 +1312,16 @@
         <w:rPr>
           <w:lang w:val="es-MX"/>
         </w:rPr>
-        <w:t>(list</w:t>
-      </w:r>
+        <w:t>(</w:t>
+      </w:r>
+      <w:proofErr w:type="spellStart"/>
+      <w:r>
+        <w:rPr>
+          <w:lang w:val="es-MX"/>
+        </w:rPr>
+        <w:t>list</w:t>
+      </w:r>
+      <w:proofErr w:type="spellEnd"/>
       <w:r>
         <w:rPr>
           <w:lang w:val="es-MX"/>
@@ -1122,11 +1358,33 @@
           <w:lang w:val="es-MX"/>
         </w:rPr>
       </w:pPr>
-      <w:r>
-        <w:rPr>
-          <w:lang w:val="es-MX"/>
-        </w:rPr>
-        <w:t>If hay peces en el frame == True:</w:t>
+      <w:proofErr w:type="spellStart"/>
+      <w:r>
+        <w:rPr>
+          <w:lang w:val="es-MX"/>
+        </w:rPr>
+        <w:t>If</w:t>
+      </w:r>
+      <w:proofErr w:type="spellEnd"/>
+      <w:r>
+        <w:rPr>
+          <w:lang w:val="es-MX"/>
+        </w:rPr>
+        <w:t xml:space="preserve"> hay peces en el </w:t>
+      </w:r>
+      <w:proofErr w:type="spellStart"/>
+      <w:r>
+        <w:rPr>
+          <w:lang w:val="es-MX"/>
+        </w:rPr>
+        <w:t>frame</w:t>
+      </w:r>
+      <w:proofErr w:type="spellEnd"/>
+      <w:r>
+        <w:rPr>
+          <w:lang w:val="es-MX"/>
+        </w:rPr>
+        <w:t xml:space="preserve"> == True:</w:t>
       </w:r>
     </w:p>
     <w:p>
@@ -1164,7 +1422,27 @@
           <w:lang w:val="es-MX"/>
         </w:rPr>
         <w:tab/>
-        <w:t>If pe</w:t>
+      </w:r>
+      <w:proofErr w:type="spellStart"/>
+      <w:r>
+        <w:rPr>
+          <w:lang w:val="es-MX"/>
+        </w:rPr>
+        <w:t>If</w:t>
+      </w:r>
+      <w:proofErr w:type="spellEnd"/>
+      <w:r>
+        <w:rPr>
+          <w:lang w:val="es-MX"/>
+        </w:rPr>
+        <w:t xml:space="preserve"> </w:t>
+      </w:r>
+      <w:proofErr w:type="spellStart"/>
+      <w:r>
+        <w:rPr>
+          <w:lang w:val="es-MX"/>
+        </w:rPr>
+        <w:t>pe</w:t>
       </w:r>
       <w:r>
         <w:rPr>
@@ -1184,6 +1462,7 @@
         </w:rPr>
         <w:t>superior</w:t>
       </w:r>
+      <w:proofErr w:type="spellEnd"/>
       <w:r>
         <w:rPr>
           <w:lang w:val="es-MX"/>
@@ -1202,11 +1481,19 @@
         </w:rPr>
         <w:t xml:space="preserve"> de </w:t>
       </w:r>
-      <w:r>
-        <w:rPr>
-          <w:lang w:val="es-MX"/>
-        </w:rPr>
-        <w:t xml:space="preserve">Y_min </w:t>
+      <w:proofErr w:type="spellStart"/>
+      <w:r>
+        <w:rPr>
+          <w:lang w:val="es-MX"/>
+        </w:rPr>
+        <w:t>Y_min</w:t>
+      </w:r>
+      <w:proofErr w:type="spellEnd"/>
+      <w:r>
+        <w:rPr>
+          <w:lang w:val="es-MX"/>
+        </w:rPr>
+        <w:t xml:space="preserve"> </w:t>
       </w:r>
       <w:r>
         <w:rPr>
@@ -1234,12 +1521,14 @@
         </w:rPr>
         <w:tab/>
       </w:r>
+      <w:proofErr w:type="spellStart"/>
       <w:r>
         <w:rPr>
           <w:lang w:val="es-MX"/>
         </w:rPr>
         <w:t>Pez_nuevo</w:t>
       </w:r>
+      <w:proofErr w:type="spellEnd"/>
       <w:r>
         <w:rPr>
           <w:lang w:val="es-MX"/>
@@ -1266,11 +1555,19 @@
         </w:rPr>
         <w:tab/>
       </w:r>
-      <w:r>
-        <w:rPr>
-          <w:lang w:val="es-MX"/>
-        </w:rPr>
-        <w:t xml:space="preserve">Peces_franja_nuevos </w:t>
+      <w:proofErr w:type="spellStart"/>
+      <w:r>
+        <w:rPr>
+          <w:lang w:val="es-MX"/>
+        </w:rPr>
+        <w:t>Peces_franja_nuevos</w:t>
+      </w:r>
+      <w:proofErr w:type="spellEnd"/>
+      <w:r>
+        <w:rPr>
+          <w:lang w:val="es-MX"/>
+        </w:rPr>
+        <w:t xml:space="preserve"> </w:t>
       </w:r>
       <w:r>
         <w:rPr>
@@ -1300,7 +1597,1024 @@
         <w:rPr>
           <w:lang w:val="es-MX"/>
         </w:rPr>
-        <w:t xml:space="preserve">) peces </w:t>
+        <w:t xml:space="preserve">) peces entre </w:t>
+      </w:r>
+      <w:proofErr w:type="spellStart"/>
+      <w:r>
+        <w:rPr>
+          <w:lang w:val="es-MX"/>
+        </w:rPr>
+        <w:t>pez_</w:t>
+      </w:r>
+      <w:r>
+        <w:rPr>
+          <w:lang w:val="es-MX"/>
+        </w:rPr>
+        <w:t>superior</w:t>
+      </w:r>
+      <w:proofErr w:type="spellEnd"/>
+      <w:r>
+        <w:rPr>
+          <w:lang w:val="es-MX"/>
+        </w:rPr>
+        <w:t xml:space="preserve"> y </w:t>
+      </w:r>
+      <w:proofErr w:type="spellStart"/>
+      <w:r>
+        <w:rPr>
+          <w:lang w:val="es-MX"/>
+        </w:rPr>
+        <w:t>y_min</w:t>
+      </w:r>
+      <w:proofErr w:type="spellEnd"/>
+    </w:p>
+    <w:p>
+      <w:pPr>
+        <w:spacing w:after="0"/>
+        <w:rPr>
+          <w:lang w:val="es-MX"/>
+        </w:rPr>
+      </w:pPr>
+      <w:r>
+        <w:rPr>
+          <w:lang w:val="es-MX"/>
+        </w:rPr>
+        <w:tab/>
+      </w:r>
+      <w:r>
+        <w:rPr>
+          <w:lang w:val="es-MX"/>
+        </w:rPr>
+        <w:tab/>
+      </w:r>
+      <w:proofErr w:type="spellStart"/>
+      <w:r>
+        <w:rPr>
+          <w:lang w:val="es-MX"/>
+        </w:rPr>
+        <w:t>Conteo_frame</w:t>
+      </w:r>
+      <w:proofErr w:type="spellEnd"/>
+      <w:r>
+        <w:rPr>
+          <w:lang w:val="es-MX"/>
+        </w:rPr>
+        <w:t xml:space="preserve"> = </w:t>
+      </w:r>
+      <w:proofErr w:type="spellStart"/>
+      <w:r>
+        <w:rPr>
+          <w:lang w:val="es-MX"/>
+        </w:rPr>
+        <w:t>Pez_nuevo</w:t>
+      </w:r>
+      <w:proofErr w:type="spellEnd"/>
+      <w:r>
+        <w:rPr>
+          <w:lang w:val="es-MX"/>
+        </w:rPr>
+        <w:t>+</w:t>
+      </w:r>
+      <w:r>
+        <w:rPr>
+          <w:lang w:val="es-MX"/>
+        </w:rPr>
+        <w:t xml:space="preserve"> </w:t>
+      </w:r>
+      <w:proofErr w:type="spellStart"/>
+      <w:r>
+        <w:rPr>
+          <w:lang w:val="es-MX"/>
+        </w:rPr>
+        <w:t>Peces_franja_nuevos</w:t>
+      </w:r>
+      <w:proofErr w:type="spellEnd"/>
+    </w:p>
+    <w:p>
+      <w:pPr>
+        <w:spacing w:after="0"/>
+        <w:rPr>
+          <w:lang w:val="es-MX"/>
+        </w:rPr>
+      </w:pPr>
+      <w:r>
+        <w:rPr>
+          <w:lang w:val="es-MX"/>
+        </w:rPr>
+        <w:tab/>
+      </w:r>
+      <w:r>
+        <w:rPr>
+          <w:lang w:val="es-MX"/>
+        </w:rPr>
+        <w:tab/>
+      </w:r>
+      <w:proofErr w:type="spellStart"/>
+      <w:r>
+        <w:rPr>
+          <w:lang w:val="es-MX"/>
+        </w:rPr>
+        <w:t>Identidad.append</w:t>
+      </w:r>
+      <w:proofErr w:type="spellEnd"/>
+      <w:r>
+        <w:rPr>
+          <w:lang w:val="es-MX"/>
+        </w:rPr>
+        <w:t>([</w:t>
+      </w:r>
+      <w:proofErr w:type="gramStart"/>
+      <w:r>
+        <w:rPr>
+          <w:lang w:val="es-MX"/>
+        </w:rPr>
+        <w:t>Identidad[</w:t>
+      </w:r>
+      <w:proofErr w:type="gramEnd"/>
+      <w:r>
+        <w:rPr>
+          <w:lang w:val="es-MX"/>
+        </w:rPr>
+        <w:t xml:space="preserve">-1] hasta </w:t>
+      </w:r>
+      <w:proofErr w:type="spellStart"/>
+      <w:r>
+        <w:rPr>
+          <w:lang w:val="es-MX"/>
+        </w:rPr>
+        <w:t>Conteo_frame</w:t>
+      </w:r>
+      <w:proofErr w:type="spellEnd"/>
+      <w:r>
+        <w:rPr>
+          <w:lang w:val="es-MX"/>
+        </w:rPr>
+        <w:t>)</w:t>
+      </w:r>
+    </w:p>
+    <w:p>
+      <w:pPr>
+        <w:spacing w:after="0"/>
+        <w:rPr>
+          <w:lang w:val="es-MX"/>
+        </w:rPr>
+      </w:pPr>
+    </w:p>
+    <w:p>
+      <w:pPr>
+        <w:spacing w:after="0"/>
+        <w:ind w:firstLine="708"/>
+        <w:rPr>
+          <w:lang w:val="es-MX"/>
+        </w:rPr>
+      </w:pPr>
+      <w:r>
+        <w:rPr>
+          <w:lang w:val="es-MX"/>
+        </w:rPr>
+        <w:t>#</w:t>
+      </w:r>
+      <w:r>
+        <w:rPr>
+          <w:lang w:val="es-MX"/>
+        </w:rPr>
+        <w:t>A</w:t>
+      </w:r>
+      <w:r>
+        <w:rPr>
+          <w:lang w:val="es-MX"/>
+        </w:rPr>
+        <w:t>signación de ID</w:t>
+      </w:r>
+    </w:p>
+    <w:p>
+      <w:pPr>
+        <w:spacing w:after="0"/>
+        <w:ind w:firstLine="708"/>
+        <w:rPr>
+          <w:lang w:val="es-MX"/>
+        </w:rPr>
+      </w:pPr>
+      <w:proofErr w:type="spellStart"/>
+      <w:r>
+        <w:rPr>
+          <w:lang w:val="es-MX"/>
+        </w:rPr>
+        <w:t>Inverso_identidad</w:t>
+      </w:r>
+      <w:proofErr w:type="spellEnd"/>
+      <w:r>
+        <w:rPr>
+          <w:lang w:val="es-MX"/>
+        </w:rPr>
+        <w:t xml:space="preserve"> = Vector Identidad ordenada al revés (Mayor a menor)</w:t>
+      </w:r>
+    </w:p>
+    <w:p>
+      <w:pPr>
+        <w:spacing w:after="0"/>
+        <w:ind w:firstLine="708"/>
+        <w:rPr>
+          <w:lang w:val="es-MX"/>
+        </w:rPr>
+      </w:pPr>
+      <w:r>
+        <w:rPr>
+          <w:lang w:val="es-MX"/>
+        </w:rPr>
+        <w:t xml:space="preserve">Barrer peces desde el </w:t>
+      </w:r>
+      <w:proofErr w:type="spellStart"/>
+      <w:r>
+        <w:rPr>
+          <w:lang w:val="es-MX"/>
+        </w:rPr>
+        <w:t>pez_superior</w:t>
+      </w:r>
+      <w:proofErr w:type="spellEnd"/>
+      <w:r>
+        <w:rPr>
+          <w:lang w:val="es-MX"/>
+        </w:rPr>
+        <w:t xml:space="preserve"> hasta el </w:t>
+      </w:r>
+      <w:proofErr w:type="spellStart"/>
+      <w:r>
+        <w:rPr>
+          <w:lang w:val="es-MX"/>
+        </w:rPr>
+        <w:t>pez_inferior</w:t>
+      </w:r>
+      <w:proofErr w:type="spellEnd"/>
+      <w:r>
+        <w:rPr>
+          <w:lang w:val="es-MX"/>
+        </w:rPr>
+        <w:t xml:space="preserve"> = </w:t>
+      </w:r>
+      <w:proofErr w:type="spellStart"/>
+      <w:r>
+        <w:rPr>
+          <w:lang w:val="es-MX"/>
+        </w:rPr>
+        <w:t>inverso_identidad</w:t>
+      </w:r>
+      <w:proofErr w:type="spellEnd"/>
+      <w:r>
+        <w:rPr>
+          <w:lang w:val="es-MX"/>
+        </w:rPr>
+        <w:t>[i]</w:t>
+      </w:r>
+    </w:p>
+    <w:p>
+      <w:pPr>
+        <w:spacing w:after="0"/>
+        <w:rPr>
+          <w:lang w:val="es-MX"/>
+        </w:rPr>
+      </w:pPr>
+    </w:p>
+    <w:p>
+      <w:pPr>
+        <w:spacing w:after="0"/>
+        <w:ind w:firstLine="708"/>
+        <w:rPr>
+          <w:lang w:val="es-MX"/>
+        </w:rPr>
+      </w:pPr>
+      <w:r>
+        <w:rPr>
+          <w:lang w:val="es-MX"/>
+        </w:rPr>
+        <w:t xml:space="preserve">#Asignación de </w:t>
+      </w:r>
+      <w:proofErr w:type="spellStart"/>
+      <w:r>
+        <w:rPr>
+          <w:lang w:val="es-MX"/>
+        </w:rPr>
+        <w:t>y</w:t>
+      </w:r>
+      <w:r>
+        <w:rPr>
+          <w:lang w:val="es-MX"/>
+        </w:rPr>
+        <w:t>_min</w:t>
+      </w:r>
+      <w:proofErr w:type="spellEnd"/>
+      <w:r>
+        <w:rPr>
+          <w:lang w:val="es-MX"/>
+        </w:rPr>
+        <w:t xml:space="preserve">=0.75 cuando el </w:t>
+      </w:r>
+      <w:proofErr w:type="spellStart"/>
+      <w:r>
+        <w:rPr>
+          <w:lang w:val="es-MX"/>
+        </w:rPr>
+        <w:t>pez_superior</w:t>
+      </w:r>
+      <w:proofErr w:type="spellEnd"/>
+      <w:r>
+        <w:rPr>
+          <w:lang w:val="es-MX"/>
+        </w:rPr>
+        <w:t xml:space="preserve"> </w:t>
+      </w:r>
+      <w:proofErr w:type="spellStart"/>
+      <w:r>
+        <w:rPr>
+          <w:lang w:val="es-MX"/>
+        </w:rPr>
+        <w:t>esta</w:t>
+      </w:r>
+      <w:proofErr w:type="spellEnd"/>
+      <w:r>
+        <w:rPr>
+          <w:lang w:val="es-MX"/>
+        </w:rPr>
+        <w:t xml:space="preserve"> muy abajo</w:t>
+      </w:r>
+    </w:p>
+    <w:p>
+      <w:pPr>
+        <w:spacing w:after="0"/>
+        <w:ind w:firstLine="708"/>
+        <w:rPr>
+          <w:lang w:val="es-MX"/>
+        </w:rPr>
+      </w:pPr>
+      <w:proofErr w:type="spellStart"/>
+      <w:r>
+        <w:rPr>
+          <w:lang w:val="es-MX"/>
+        </w:rPr>
+        <w:t>If</w:t>
+      </w:r>
+      <w:proofErr w:type="spellEnd"/>
+      <w:r>
+        <w:rPr>
+          <w:lang w:val="es-MX"/>
+        </w:rPr>
+        <w:t xml:space="preserve"> Actual [0][y] </w:t>
+      </w:r>
+      <w:r>
+        <w:rPr>
+          <w:lang w:val="es-MX"/>
+        </w:rPr>
+        <w:t xml:space="preserve">&gt; </w:t>
+      </w:r>
+      <w:r>
+        <w:rPr>
+          <w:lang w:val="es-MX"/>
+        </w:rPr>
+        <w:t>0.75:</w:t>
+      </w:r>
+    </w:p>
+    <w:p>
+      <w:pPr>
+        <w:spacing w:after="0"/>
+        <w:ind w:left="708" w:firstLine="708"/>
+        <w:rPr>
+          <w:lang w:val="es-MX"/>
+        </w:rPr>
+      </w:pPr>
+      <w:proofErr w:type="spellStart"/>
+      <w:r>
+        <w:rPr>
+          <w:lang w:val="es-MX"/>
+        </w:rPr>
+        <w:t>Y_min</w:t>
+      </w:r>
+      <w:proofErr w:type="spellEnd"/>
+      <w:r>
+        <w:rPr>
+          <w:lang w:val="es-MX"/>
+        </w:rPr>
+        <w:t xml:space="preserve"> = 0.75</w:t>
+      </w:r>
+    </w:p>
+    <w:p>
+      <w:pPr>
+        <w:spacing w:after="0"/>
+        <w:rPr>
+          <w:lang w:val="es-MX"/>
+        </w:rPr>
+      </w:pPr>
+      <w:r>
+        <w:rPr>
+          <w:lang w:val="es-MX"/>
+        </w:rPr>
+        <w:tab/>
+      </w:r>
+      <w:proofErr w:type="spellStart"/>
+      <w:r>
+        <w:rPr>
+          <w:lang w:val="es-MX"/>
+        </w:rPr>
+        <w:t>else</w:t>
+      </w:r>
+      <w:proofErr w:type="spellEnd"/>
+      <w:r>
+        <w:rPr>
+          <w:lang w:val="es-MX"/>
+        </w:rPr>
+        <w:t>:</w:t>
+      </w:r>
+    </w:p>
+    <w:p>
+      <w:pPr>
+        <w:spacing w:after="0"/>
+        <w:ind w:left="708" w:firstLine="708"/>
+        <w:rPr>
+          <w:lang w:val="es-MX"/>
+        </w:rPr>
+      </w:pPr>
+      <w:proofErr w:type="spellStart"/>
+      <w:r>
+        <w:rPr>
+          <w:lang w:val="es-MX"/>
+        </w:rPr>
+        <w:t>Y_min</w:t>
+      </w:r>
+      <w:proofErr w:type="spellEnd"/>
+      <w:r>
+        <w:rPr>
+          <w:lang w:val="es-MX"/>
+        </w:rPr>
+        <w:t xml:space="preserve"> = Actual[0][y]</w:t>
+      </w:r>
+    </w:p>
+    <w:p>
+      <w:pPr>
+        <w:spacing w:after="0"/>
+        <w:rPr>
+          <w:lang w:val="es-MX"/>
+        </w:rPr>
+      </w:pPr>
+    </w:p>
+    <w:p>
+      <w:pPr>
+        <w:spacing w:after="0"/>
+        <w:rPr>
+          <w:lang w:val="es-MX"/>
+        </w:rPr>
+      </w:pPr>
+      <w:r>
+        <w:rPr>
+          <w:lang w:val="es-MX"/>
+        </w:rPr>
+        <w:tab/>
+      </w:r>
+      <w:r>
+        <w:rPr>
+          <w:lang w:val="es-MX"/>
+        </w:rPr>
+        <w:tab/>
+      </w:r>
+    </w:p>
+    <w:p>
+      <w:pPr>
+        <w:spacing w:after="0"/>
+        <w:rPr>
+          <w:lang w:val="es-MX"/>
+        </w:rPr>
+      </w:pPr>
+      <w:proofErr w:type="spellStart"/>
+      <w:r>
+        <w:rPr>
+          <w:lang w:val="es-MX"/>
+        </w:rPr>
+        <w:t>Peces_franja_nuevos</w:t>
+      </w:r>
+      <w:proofErr w:type="spellEnd"/>
+      <w:r>
+        <w:rPr>
+          <w:lang w:val="es-MX"/>
+        </w:rPr>
+        <w:t xml:space="preserve"> = 0</w:t>
+      </w:r>
+    </w:p>
+    <w:p>
+      <w:pPr>
+        <w:spacing w:after="0"/>
+        <w:rPr>
+          <w:lang w:val="es-MX"/>
+        </w:rPr>
+      </w:pPr>
+      <w:proofErr w:type="spellStart"/>
+      <w:r>
+        <w:rPr>
+          <w:lang w:val="es-MX"/>
+        </w:rPr>
+        <w:t>Pez_nuevo</w:t>
+      </w:r>
+      <w:proofErr w:type="spellEnd"/>
+      <w:r>
+        <w:rPr>
+          <w:lang w:val="es-MX"/>
+        </w:rPr>
+        <w:t xml:space="preserve"> = 0</w:t>
+      </w:r>
+    </w:p>
+    <w:p>
+      <w:pPr>
+        <w:spacing w:after="0"/>
+        <w:ind w:firstLine="708"/>
+        <w:rPr>
+          <w:lang w:val="es-MX"/>
+        </w:rPr>
+      </w:pPr>
+    </w:p>
+    <w:p>
+      <w:pPr>
+        <w:spacing w:after="0"/>
+        <w:ind w:firstLine="708"/>
+        <w:rPr>
+          <w:lang w:val="es-MX"/>
+        </w:rPr>
+      </w:pPr>
+    </w:p>
+    <w:p>
+      <w:pPr>
+        <w:spacing w:after="0"/>
+        <w:ind w:firstLine="708"/>
+        <w:rPr>
+          <w:lang w:val="es-MX"/>
+        </w:rPr>
+      </w:pPr>
+    </w:p>
+    <w:p>
+      <w:pPr>
+        <w:spacing w:after="0"/>
+        <w:ind w:firstLine="708"/>
+        <w:rPr>
+          <w:lang w:val="es-MX"/>
+        </w:rPr>
+      </w:pPr>
+    </w:p>
+    <w:p>
+      <w:pPr>
+        <w:spacing w:after="0"/>
+        <w:ind w:firstLine="708"/>
+        <w:rPr>
+          <w:lang w:val="es-MX"/>
+        </w:rPr>
+      </w:pPr>
+    </w:p>
+    <w:p>
+      <w:pPr>
+        <w:spacing w:after="0"/>
+        <w:ind w:firstLine="708"/>
+        <w:rPr>
+          <w:lang w:val="es-MX"/>
+        </w:rPr>
+      </w:pPr>
+      <w:r>
+        <w:rPr>
+          <w:lang w:val="es-MX"/>
+        </w:rPr>
+        <w:t>Error 01:</w:t>
+      </w:r>
+    </w:p>
+    <w:p>
+      <w:pPr>
+        <w:spacing w:after="0"/>
+        <w:ind w:firstLine="708"/>
+        <w:rPr>
+          <w:lang w:val="es-MX"/>
+        </w:rPr>
+      </w:pPr>
+      <w:r>
+        <w:rPr>
+          <w:lang w:val="es-MX"/>
+        </w:rPr>
+        <w:t>Un pez es muy rápido y queda después de la línea aun siendo un pez nuevo</w:t>
+      </w:r>
+    </w:p>
+    <w:p>
+      <w:pPr>
+        <w:spacing w:after="0"/>
+        <w:ind w:firstLine="708"/>
+        <w:rPr>
+          <w:lang w:val="es-MX"/>
+        </w:rPr>
+      </w:pPr>
+    </w:p>
+    <w:p>
+      <w:pPr>
+        <w:spacing w:after="0"/>
+        <w:ind w:firstLine="708"/>
+        <w:rPr>
+          <w:lang w:val="es-MX"/>
+        </w:rPr>
+      </w:pPr>
+      <w:r>
+        <w:rPr>
+          <w:lang w:val="es-MX"/>
+        </w:rPr>
+        <w:t>Error 02:</w:t>
+      </w:r>
+    </w:p>
+    <w:p>
+      <w:pPr>
+        <w:spacing w:after="0"/>
+        <w:ind w:firstLine="708"/>
+        <w:rPr>
+          <w:lang w:val="es-MX"/>
+        </w:rPr>
+      </w:pPr>
+      <w:r>
+        <w:rPr>
+          <w:lang w:val="es-MX"/>
+        </w:rPr>
+        <w:t xml:space="preserve">N peces son muy rápidos y quedan después de la línea aun siendo </w:t>
+      </w:r>
+      <w:r>
+        <w:rPr>
+          <w:lang w:val="es-MX"/>
+        </w:rPr>
+        <w:t>peces nuevos</w:t>
+      </w:r>
+    </w:p>
+    <w:p>
+      <w:pPr>
+        <w:spacing w:after="0"/>
+        <w:ind w:firstLine="708"/>
+        <w:rPr>
+          <w:lang w:val="es-MX"/>
+        </w:rPr>
+      </w:pPr>
+    </w:p>
+    <w:p>
+      <w:pPr>
+        <w:spacing w:after="0"/>
+        <w:ind w:firstLine="708"/>
+        <w:rPr>
+          <w:lang w:val="es-MX"/>
+        </w:rPr>
+      </w:pPr>
+    </w:p>
+    <w:p>
+      <w:pPr>
+        <w:spacing w:after="0"/>
+        <w:ind w:firstLine="708"/>
+        <w:rPr>
+          <w:lang w:val="es-MX"/>
+        </w:rPr>
+      </w:pPr>
+    </w:p>
+    <w:p>
+      <w:pPr>
+        <w:spacing w:after="0"/>
+        <w:ind w:firstLine="708"/>
+        <w:rPr>
+          <w:lang w:val="es-MX"/>
+        </w:rPr>
+      </w:pPr>
+    </w:p>
+    <w:p>
+      <w:pPr>
+        <w:spacing w:after="0"/>
+        <w:ind w:firstLine="708"/>
+        <w:rPr>
+          <w:lang w:val="es-MX"/>
+        </w:rPr>
+      </w:pPr>
+    </w:p>
+    <w:p>
+      <w:pPr>
+        <w:spacing w:after="0"/>
+        <w:ind w:firstLine="708"/>
+        <w:rPr>
+          <w:lang w:val="es-MX"/>
+        </w:rPr>
+      </w:pPr>
+    </w:p>
+    <w:p>
+      <w:pPr>
+        <w:spacing w:after="0"/>
+        <w:ind w:firstLine="708"/>
+        <w:rPr>
+          <w:lang w:val="es-MX"/>
+        </w:rPr>
+      </w:pPr>
+    </w:p>
+    <w:p>
+      <w:pPr>
+        <w:spacing w:after="0"/>
+        <w:ind w:firstLine="708"/>
+        <w:rPr>
+          <w:lang w:val="es-MX"/>
+        </w:rPr>
+      </w:pPr>
+    </w:p>
+    <w:p>
+      <w:pPr>
+        <w:spacing w:after="0"/>
+        <w:ind w:firstLine="708"/>
+        <w:rPr>
+          <w:lang w:val="es-MX"/>
+        </w:rPr>
+      </w:pPr>
+    </w:p>
+    <w:p>
+      <w:pPr>
+        <w:spacing w:after="0"/>
+        <w:ind w:firstLine="708"/>
+        <w:rPr>
+          <w:lang w:val="es-MX"/>
+        </w:rPr>
+      </w:pPr>
+    </w:p>
+    <w:p>
+      <w:pPr>
+        <w:spacing w:after="0"/>
+        <w:ind w:firstLine="708"/>
+        <w:rPr>
+          <w:lang w:val="es-MX"/>
+        </w:rPr>
+      </w:pPr>
+    </w:p>
+    <w:p>
+      <w:pPr>
+        <w:spacing w:after="0"/>
+        <w:ind w:firstLine="708"/>
+        <w:rPr>
+          <w:lang w:val="es-MX"/>
+        </w:rPr>
+      </w:pPr>
+    </w:p>
+    <w:p>
+      <w:pPr>
+        <w:spacing w:after="0"/>
+        <w:ind w:firstLine="708"/>
+        <w:rPr>
+          <w:lang w:val="es-MX"/>
+        </w:rPr>
+      </w:pPr>
+    </w:p>
+    <w:p>
+      <w:pPr>
+        <w:spacing w:after="0"/>
+        <w:ind w:firstLine="708"/>
+        <w:rPr>
+          <w:lang w:val="es-MX"/>
+        </w:rPr>
+      </w:pPr>
+    </w:p>
+    <w:p>
+      <w:pPr>
+        <w:spacing w:after="0"/>
+        <w:ind w:firstLine="708"/>
+        <w:rPr>
+          <w:lang w:val="es-MX"/>
+        </w:rPr>
+      </w:pPr>
+    </w:p>
+    <w:p>
+      <w:pPr>
+        <w:spacing w:after="0"/>
+        <w:rPr>
+          <w:lang w:val="es-MX"/>
+        </w:rPr>
+      </w:pPr>
+    </w:p>
+    <w:p>
+      <w:pPr>
+        <w:spacing w:after="0"/>
+        <w:ind w:firstLine="708"/>
+        <w:rPr>
+          <w:lang w:val="es-MX"/>
+        </w:rPr>
+      </w:pPr>
+      <w:r>
+        <w:rPr>
+          <w:lang w:val="es-MX"/>
+        </w:rPr>
+        <w:t>“</w:t>
+      </w:r>
+      <w:proofErr w:type="gramStart"/>
+      <w:r>
+        <w:rPr>
+          <w:lang w:val="es-MX"/>
+        </w:rPr>
+        <w:t>””</w:t>
+      </w:r>
+      <w:r>
+        <w:rPr>
+          <w:lang w:val="es-MX"/>
+        </w:rPr>
+        <w:t>#</w:t>
+      </w:r>
+      <w:proofErr w:type="spellStart"/>
+      <w:proofErr w:type="gramEnd"/>
+      <w:r>
+        <w:rPr>
+          <w:lang w:val="es-MX"/>
+        </w:rPr>
+        <w:t>PecesViejos</w:t>
+      </w:r>
+      <w:proofErr w:type="spellEnd"/>
+    </w:p>
+    <w:p>
+      <w:pPr>
+        <w:spacing w:after="0"/>
+        <w:ind w:firstLine="708"/>
+        <w:rPr>
+          <w:lang w:val="es-MX"/>
+        </w:rPr>
+      </w:pPr>
+      <w:proofErr w:type="spellStart"/>
+      <w:r>
+        <w:rPr>
+          <w:lang w:val="es-MX"/>
+        </w:rPr>
+        <w:t>if</w:t>
+      </w:r>
+      <w:proofErr w:type="spellEnd"/>
+      <w:r>
+        <w:rPr>
+          <w:lang w:val="es-MX"/>
+        </w:rPr>
+        <w:t xml:space="preserve"> </w:t>
+      </w:r>
+      <w:proofErr w:type="spellStart"/>
+      <w:r>
+        <w:rPr>
+          <w:lang w:val="es-MX"/>
+        </w:rPr>
+        <w:t>pez</w:t>
+      </w:r>
+      <w:r>
+        <w:rPr>
+          <w:lang w:val="es-MX"/>
+        </w:rPr>
+        <w:t>_</w:t>
+      </w:r>
+      <w:r>
+        <w:rPr>
+          <w:lang w:val="es-MX"/>
+        </w:rPr>
+        <w:t>inferior</w:t>
+      </w:r>
+      <w:proofErr w:type="spellEnd"/>
+      <w:r>
+        <w:rPr>
+          <w:lang w:val="es-MX"/>
+        </w:rPr>
+        <w:t xml:space="preserve"> arriba</w:t>
+      </w:r>
+      <w:r>
+        <w:rPr>
+          <w:lang w:val="es-MX"/>
+        </w:rPr>
+        <w:t xml:space="preserve"> de 0.75:</w:t>
+      </w:r>
+    </w:p>
+    <w:p>
+      <w:pPr>
+        <w:spacing w:after="0"/>
+        <w:rPr>
+          <w:lang w:val="es-MX"/>
+        </w:rPr>
+      </w:pPr>
+      <w:r>
+        <w:rPr>
+          <w:lang w:val="es-MX"/>
+        </w:rPr>
+        <w:tab/>
+      </w:r>
+      <w:r>
+        <w:rPr>
+          <w:lang w:val="es-MX"/>
+        </w:rPr>
+        <w:tab/>
+        <w:t xml:space="preserve">mantenga los </w:t>
+      </w:r>
+      <w:proofErr w:type="spellStart"/>
+      <w:r>
+        <w:rPr>
+          <w:lang w:val="es-MX"/>
+        </w:rPr>
+        <w:t>ids</w:t>
+      </w:r>
+      <w:proofErr w:type="spellEnd"/>
+    </w:p>
+    <w:p>
+      <w:pPr>
+        <w:spacing w:after="0"/>
+        <w:rPr>
+          <w:lang w:val="es-MX"/>
+        </w:rPr>
+      </w:pPr>
+      <w:r>
+        <w:rPr>
+          <w:lang w:val="es-MX"/>
+        </w:rPr>
+        <w:tab/>
+      </w:r>
+      <w:proofErr w:type="spellStart"/>
+      <w:r>
+        <w:rPr>
+          <w:lang w:val="es-MX"/>
+        </w:rPr>
+        <w:t>if</w:t>
+      </w:r>
+      <w:proofErr w:type="spellEnd"/>
+      <w:r>
+        <w:rPr>
+          <w:lang w:val="es-MX"/>
+        </w:rPr>
+        <w:t xml:space="preserve"> pez inferior </w:t>
+      </w:r>
+      <w:r>
+        <w:rPr>
+          <w:lang w:val="es-MX"/>
+        </w:rPr>
+        <w:t>abajo</w:t>
+      </w:r>
+      <w:r>
+        <w:rPr>
+          <w:lang w:val="es-MX"/>
+        </w:rPr>
+        <w:t xml:space="preserve"> de 0.75</w:t>
+      </w:r>
+      <w:r>
+        <w:rPr>
+          <w:lang w:val="es-MX"/>
+        </w:rPr>
+        <w:t>:</w:t>
+      </w:r>
+    </w:p>
+    <w:p>
+      <w:pPr>
+        <w:spacing w:after="0"/>
+        <w:rPr>
+          <w:lang w:val="es-MX"/>
+        </w:rPr>
+      </w:pPr>
+      <w:r>
+        <w:rPr>
+          <w:lang w:val="es-MX"/>
+        </w:rPr>
+        <w:tab/>
+      </w:r>
+      <w:r>
+        <w:rPr>
+          <w:lang w:val="es-MX"/>
+        </w:rPr>
+        <w:tab/>
+      </w:r>
+      <w:proofErr w:type="spellStart"/>
+      <w:r>
+        <w:rPr>
+          <w:lang w:val="es-MX"/>
+        </w:rPr>
+        <w:t>Pez_viejo</w:t>
+      </w:r>
+      <w:proofErr w:type="spellEnd"/>
+      <w:r>
+        <w:rPr>
+          <w:lang w:val="es-MX"/>
+        </w:rPr>
+        <w:t xml:space="preserve"> += 1</w:t>
+      </w:r>
+    </w:p>
+    <w:p>
+      <w:pPr>
+        <w:spacing w:after="0"/>
+        <w:rPr>
+          <w:lang w:val="es-MX"/>
+        </w:rPr>
+      </w:pPr>
+      <w:r>
+        <w:rPr>
+          <w:lang w:val="es-MX"/>
+        </w:rPr>
+        <w:tab/>
+      </w:r>
+      <w:r>
+        <w:rPr>
+          <w:lang w:val="es-MX"/>
+        </w:rPr>
+        <w:tab/>
+      </w:r>
+      <w:proofErr w:type="spellStart"/>
+      <w:r>
+        <w:rPr>
+          <w:lang w:val="es-MX"/>
+        </w:rPr>
+        <w:t>Peces_franja_viejos</w:t>
+      </w:r>
+      <w:proofErr w:type="spellEnd"/>
+      <w:r>
+        <w:rPr>
+          <w:lang w:val="es-MX"/>
+        </w:rPr>
+        <w:t xml:space="preserve"> = (2) peces </w:t>
       </w:r>
       <w:r>
         <w:rPr>
@@ -1308,805 +2622,19 @@
         </w:rPr>
         <w:t xml:space="preserve">entre </w:t>
       </w:r>
-      <w:r>
-        <w:rPr>
-          <w:lang w:val="es-MX"/>
-        </w:rPr>
-        <w:t>pez_</w:t>
-      </w:r>
-      <w:r>
-        <w:rPr>
-          <w:lang w:val="es-MX"/>
-        </w:rPr>
-        <w:t>superior y y_min</w:t>
-      </w:r>
-    </w:p>
-    <w:p>
-      <w:pPr>
-        <w:spacing w:after="0"/>
-        <w:rPr>
-          <w:lang w:val="es-MX"/>
-        </w:rPr>
-      </w:pPr>
-      <w:r>
-        <w:rPr>
-          <w:lang w:val="es-MX"/>
-        </w:rPr>
-        <w:tab/>
-      </w:r>
-      <w:r>
-        <w:rPr>
-          <w:lang w:val="es-MX"/>
-        </w:rPr>
-        <w:tab/>
-        <w:t>Conteo_frame = Pez_nuevo+</w:t>
-      </w:r>
-      <w:r>
-        <w:rPr>
-          <w:lang w:val="es-MX"/>
-        </w:rPr>
-        <w:t xml:space="preserve"> </w:t>
-      </w:r>
-      <w:r>
-        <w:rPr>
-          <w:lang w:val="es-MX"/>
-        </w:rPr>
-        <w:t>Peces_franja_nuevos</w:t>
-      </w:r>
-    </w:p>
-    <w:p>
-      <w:pPr>
-        <w:spacing w:after="0"/>
-        <w:rPr>
-          <w:lang w:val="es-MX"/>
-        </w:rPr>
-      </w:pPr>
-      <w:r>
-        <w:rPr>
-          <w:lang w:val="es-MX"/>
-        </w:rPr>
-        <w:tab/>
-      </w:r>
-      <w:r>
-        <w:rPr>
-          <w:lang w:val="es-MX"/>
-        </w:rPr>
-        <w:tab/>
-        <w:t>Identidad.append([Identidad[-1] hasta Conteo_frame)</w:t>
-      </w:r>
-    </w:p>
-    <w:p>
-      <w:pPr>
-        <w:spacing w:after="0"/>
-        <w:rPr>
-          <w:lang w:val="es-MX"/>
-        </w:rPr>
-      </w:pPr>
-    </w:p>
-    <w:p>
-      <w:pPr>
-        <w:spacing w:after="0"/>
-        <w:ind w:firstLine="708"/>
-        <w:rPr>
-          <w:lang w:val="es-MX"/>
-        </w:rPr>
-      </w:pPr>
-      <w:r>
-        <w:rPr>
-          <w:lang w:val="es-MX"/>
-        </w:rPr>
-        <w:t>#</w:t>
-      </w:r>
-      <w:r>
-        <w:rPr>
-          <w:lang w:val="es-MX"/>
-        </w:rPr>
-        <w:t>A</w:t>
-      </w:r>
-      <w:r>
-        <w:rPr>
-          <w:lang w:val="es-MX"/>
-        </w:rPr>
-        <w:t>signación de ID</w:t>
-      </w:r>
-    </w:p>
-    <w:p>
-      <w:pPr>
-        <w:spacing w:after="0"/>
-        <w:ind w:firstLine="708"/>
-        <w:rPr>
-          <w:lang w:val="es-MX"/>
-        </w:rPr>
-      </w:pPr>
-      <w:r>
-        <w:rPr>
-          <w:lang w:val="es-MX"/>
-        </w:rPr>
-        <w:t>Inverso_identidad = Vector Identidad ordenada al revés (Mayor a menor)</w:t>
-      </w:r>
-    </w:p>
-    <w:p>
-      <w:pPr>
-        <w:spacing w:after="0"/>
-        <w:ind w:firstLine="708"/>
-        <w:rPr>
-          <w:lang w:val="es-MX"/>
-        </w:rPr>
-      </w:pPr>
-      <w:r>
-        <w:rPr>
-          <w:lang w:val="es-MX"/>
-        </w:rPr>
-        <w:t>Barrer peces desde el pez_superior hasta el pez_inferior = inverso_identidad[i]</w:t>
-      </w:r>
-    </w:p>
-    <w:p>
-      <w:pPr>
-        <w:spacing w:after="0"/>
-        <w:ind w:firstLine="708"/>
-        <w:rPr>
-          <w:lang w:val="es-MX"/>
-        </w:rPr>
-      </w:pPr>
-    </w:p>
-    <w:p>
-      <w:pPr>
-        <w:spacing w:after="0"/>
-        <w:ind w:firstLine="708"/>
-        <w:rPr>
-          <w:lang w:val="es-MX"/>
-        </w:rPr>
-      </w:pPr>
-    </w:p>
-    <w:p>
-      <w:pPr>
-        <w:spacing w:after="0"/>
-        <w:ind w:firstLine="708"/>
-        <w:rPr>
-          <w:lang w:val="es-MX"/>
-        </w:rPr>
-      </w:pPr>
-      <w:r>
-        <w:rPr>
-          <w:lang w:val="es-MX"/>
-        </w:rPr>
-        <w:t>Peces_franja_nuevos = 0</w:t>
-      </w:r>
-    </w:p>
-    <w:p>
-      <w:pPr>
-        <w:spacing w:after="0"/>
-        <w:ind w:firstLine="708"/>
-        <w:rPr>
-          <w:lang w:val="es-MX"/>
-        </w:rPr>
-      </w:pPr>
-      <w:r>
-        <w:rPr>
-          <w:lang w:val="es-MX"/>
-        </w:rPr>
-        <w:t>Pez_nuevo = 0</w:t>
-      </w:r>
-    </w:p>
-    <w:p>
-      <w:pPr>
-        <w:spacing w:after="0"/>
-        <w:ind w:firstLine="708"/>
-        <w:rPr>
-          <w:lang w:val="es-MX"/>
-        </w:rPr>
-      </w:pPr>
-    </w:p>
-    <w:p>
-      <w:pPr>
-        <w:spacing w:after="0"/>
-        <w:ind w:firstLine="708"/>
-        <w:rPr>
-          <w:lang w:val="es-MX"/>
-        </w:rPr>
-      </w:pPr>
-      <w:r>
-        <w:rPr>
-          <w:lang w:val="es-MX"/>
-        </w:rPr>
-        <w:t>#Asignación de y</w:t>
-      </w:r>
-      <w:r>
-        <w:rPr>
-          <w:lang w:val="es-MX"/>
-        </w:rPr>
-        <w:t>_min</w:t>
-      </w:r>
-      <w:r>
-        <w:rPr>
-          <w:lang w:val="es-MX"/>
-        </w:rPr>
-        <w:t>=0.75 cuando el pez_superior esta muy abajo</w:t>
-      </w:r>
-    </w:p>
-    <w:p>
-      <w:pPr>
-        <w:spacing w:after="0"/>
-        <w:ind w:firstLine="708"/>
-        <w:rPr>
-          <w:lang w:val="es-MX"/>
-        </w:rPr>
-      </w:pPr>
-      <w:r>
-        <w:rPr>
-          <w:lang w:val="es-MX"/>
-        </w:rPr>
-        <w:t xml:space="preserve">If Actual [0][y] </w:t>
-      </w:r>
-      <w:r>
-        <w:rPr>
-          <w:lang w:val="es-MX"/>
-        </w:rPr>
-        <w:t xml:space="preserve">&gt; </w:t>
-      </w:r>
-      <w:r>
-        <w:rPr>
-          <w:lang w:val="es-MX"/>
-        </w:rPr>
-        <w:t>0.75:</w:t>
-      </w:r>
-    </w:p>
-    <w:p>
-      <w:pPr>
-        <w:spacing w:after="0"/>
-        <w:ind w:left="708" w:firstLine="708"/>
-        <w:rPr>
-          <w:lang w:val="es-MX"/>
-        </w:rPr>
-      </w:pPr>
-      <w:r>
-        <w:rPr>
-          <w:lang w:val="es-MX"/>
-        </w:rPr>
-        <w:t>Y_min = 0.75</w:t>
-      </w:r>
-    </w:p>
-    <w:p>
-      <w:pPr>
-        <w:spacing w:after="0"/>
-        <w:rPr>
-          <w:lang w:val="es-MX"/>
-        </w:rPr>
-      </w:pPr>
-      <w:r>
-        <w:rPr>
-          <w:lang w:val="es-MX"/>
-        </w:rPr>
-        <w:tab/>
-        <w:t>else:</w:t>
-      </w:r>
-    </w:p>
-    <w:p>
-      <w:pPr>
-        <w:spacing w:after="0"/>
-        <w:ind w:left="708" w:firstLine="708"/>
-        <w:rPr>
-          <w:lang w:val="es-MX"/>
-        </w:rPr>
-      </w:pPr>
-      <w:r>
-        <w:rPr>
-          <w:lang w:val="es-MX"/>
-        </w:rPr>
-        <w:t>Y_min = Actual[0][y]</w:t>
-      </w:r>
-    </w:p>
-    <w:p>
-      <w:pPr>
-        <w:spacing w:after="0"/>
-        <w:rPr>
-          <w:lang w:val="es-MX"/>
-        </w:rPr>
-      </w:pPr>
-    </w:p>
-    <w:p>
-      <w:pPr>
-        <w:spacing w:after="0"/>
-        <w:rPr>
-          <w:lang w:val="es-MX"/>
-        </w:rPr>
-      </w:pPr>
-      <w:r>
-        <w:rPr>
-          <w:lang w:val="es-MX"/>
-        </w:rPr>
-        <w:tab/>
-      </w:r>
-      <w:r>
-        <w:rPr>
-          <w:lang w:val="es-MX"/>
-        </w:rPr>
-        <w:tab/>
-      </w:r>
-    </w:p>
-    <w:p>
-      <w:pPr>
-        <w:spacing w:after="0"/>
-        <w:ind w:firstLine="708"/>
-        <w:rPr>
-          <w:lang w:val="es-MX"/>
-        </w:rPr>
-      </w:pPr>
-    </w:p>
-    <w:p>
-      <w:pPr>
-        <w:spacing w:after="0"/>
-        <w:ind w:firstLine="708"/>
-        <w:rPr>
-          <w:lang w:val="es-MX"/>
-        </w:rPr>
-      </w:pPr>
-    </w:p>
-    <w:p>
-      <w:pPr>
-        <w:spacing w:after="0"/>
-        <w:ind w:firstLine="708"/>
-        <w:rPr>
-          <w:lang w:val="es-MX"/>
-        </w:rPr>
-      </w:pPr>
-    </w:p>
-    <w:p>
-      <w:pPr>
-        <w:spacing w:after="0"/>
-        <w:ind w:firstLine="708"/>
-        <w:rPr>
-          <w:lang w:val="es-MX"/>
-        </w:rPr>
-      </w:pPr>
-    </w:p>
-    <w:p>
-      <w:pPr>
-        <w:spacing w:after="0"/>
-        <w:ind w:firstLine="708"/>
-        <w:rPr>
-          <w:lang w:val="es-MX"/>
-        </w:rPr>
-      </w:pPr>
-    </w:p>
-    <w:p>
-      <w:pPr>
-        <w:spacing w:after="0"/>
-        <w:ind w:firstLine="708"/>
-        <w:rPr>
-          <w:lang w:val="es-MX"/>
-        </w:rPr>
-      </w:pPr>
-      <w:r>
-        <w:rPr>
-          <w:lang w:val="es-MX"/>
-        </w:rPr>
-        <w:lastRenderedPageBreak/>
-        <w:t>Error 01:</w:t>
-      </w:r>
-    </w:p>
-    <w:p>
-      <w:pPr>
-        <w:spacing w:after="0"/>
-        <w:ind w:firstLine="708"/>
-        <w:rPr>
-          <w:lang w:val="es-MX"/>
-        </w:rPr>
-      </w:pPr>
-      <w:r>
-        <w:rPr>
-          <w:lang w:val="es-MX"/>
-        </w:rPr>
-        <w:t>Un pez es muy rápido y queda después de la línea aun siendo un pez nuevo</w:t>
-      </w:r>
-    </w:p>
-    <w:p>
-      <w:pPr>
-        <w:spacing w:after="0"/>
-        <w:ind w:firstLine="708"/>
-        <w:rPr>
-          <w:lang w:val="es-MX"/>
-        </w:rPr>
-      </w:pPr>
-    </w:p>
-    <w:p>
-      <w:pPr>
-        <w:spacing w:after="0"/>
-        <w:ind w:firstLine="708"/>
-        <w:rPr>
-          <w:lang w:val="es-MX"/>
-        </w:rPr>
-      </w:pPr>
-      <w:r>
-        <w:rPr>
-          <w:lang w:val="es-MX"/>
-        </w:rPr>
-        <w:t>Error 02:</w:t>
-      </w:r>
-    </w:p>
-    <w:p>
-      <w:pPr>
-        <w:spacing w:after="0"/>
-        <w:ind w:firstLine="708"/>
-        <w:rPr>
-          <w:lang w:val="es-MX"/>
-        </w:rPr>
-      </w:pPr>
-      <w:r>
-        <w:rPr>
-          <w:lang w:val="es-MX"/>
-        </w:rPr>
-        <w:t xml:space="preserve">N </w:t>
-      </w:r>
-      <w:r>
-        <w:rPr>
-          <w:lang w:val="es-MX"/>
-        </w:rPr>
-        <w:t>pe</w:t>
-      </w:r>
-      <w:r>
-        <w:rPr>
-          <w:lang w:val="es-MX"/>
-        </w:rPr>
-        <w:t>ces</w:t>
-      </w:r>
-      <w:r>
-        <w:rPr>
-          <w:lang w:val="es-MX"/>
-        </w:rPr>
-        <w:t xml:space="preserve"> </w:t>
-      </w:r>
-      <w:r>
-        <w:rPr>
-          <w:lang w:val="es-MX"/>
-        </w:rPr>
-        <w:t xml:space="preserve">son </w:t>
-      </w:r>
-      <w:r>
-        <w:rPr>
-          <w:lang w:val="es-MX"/>
-        </w:rPr>
-        <w:t>muy rápido</w:t>
-      </w:r>
-      <w:r>
-        <w:rPr>
-          <w:lang w:val="es-MX"/>
-        </w:rPr>
-        <w:t>s</w:t>
-      </w:r>
-      <w:r>
-        <w:rPr>
-          <w:lang w:val="es-MX"/>
-        </w:rPr>
-        <w:t xml:space="preserve"> y queda</w:t>
-      </w:r>
-      <w:r>
-        <w:rPr>
-          <w:lang w:val="es-MX"/>
-        </w:rPr>
-        <w:t>n</w:t>
-      </w:r>
-      <w:r>
-        <w:rPr>
-          <w:lang w:val="es-MX"/>
-        </w:rPr>
-        <w:t xml:space="preserve"> después de la línea aun siendo </w:t>
-      </w:r>
-      <w:r>
-        <w:rPr>
-          <w:lang w:val="es-MX"/>
-        </w:rPr>
-        <w:t>peces nuevos</w:t>
-      </w:r>
-    </w:p>
-    <w:p>
-      <w:pPr>
-        <w:spacing w:after="0"/>
-        <w:ind w:firstLine="708"/>
-        <w:rPr>
-          <w:lang w:val="es-MX"/>
-        </w:rPr>
-      </w:pPr>
-    </w:p>
-    <w:p>
-      <w:pPr>
-        <w:spacing w:after="0"/>
-        <w:ind w:firstLine="708"/>
-        <w:rPr>
-          <w:lang w:val="es-MX"/>
-        </w:rPr>
-      </w:pPr>
-    </w:p>
-    <w:p>
-      <w:pPr>
-        <w:spacing w:after="0"/>
-        <w:ind w:firstLine="708"/>
-        <w:rPr>
-          <w:lang w:val="es-MX"/>
-        </w:rPr>
-      </w:pPr>
-    </w:p>
-    <w:p>
-      <w:pPr>
-        <w:spacing w:after="0"/>
-        <w:ind w:firstLine="708"/>
-        <w:rPr>
-          <w:lang w:val="es-MX"/>
-        </w:rPr>
-      </w:pPr>
-    </w:p>
-    <w:p>
-      <w:pPr>
-        <w:spacing w:after="0"/>
-        <w:ind w:firstLine="708"/>
-        <w:rPr>
-          <w:lang w:val="es-MX"/>
-        </w:rPr>
-      </w:pPr>
-    </w:p>
-    <w:p>
-      <w:pPr>
-        <w:spacing w:after="0"/>
-        <w:ind w:firstLine="708"/>
-        <w:rPr>
-          <w:lang w:val="es-MX"/>
-        </w:rPr>
-      </w:pPr>
-    </w:p>
-    <w:p>
-      <w:pPr>
-        <w:spacing w:after="0"/>
-        <w:ind w:firstLine="708"/>
-        <w:rPr>
-          <w:lang w:val="es-MX"/>
-        </w:rPr>
-      </w:pPr>
-    </w:p>
-    <w:p>
-      <w:pPr>
-        <w:spacing w:after="0"/>
-        <w:ind w:firstLine="708"/>
-        <w:rPr>
-          <w:lang w:val="es-MX"/>
-        </w:rPr>
-      </w:pPr>
-    </w:p>
-    <w:p>
-      <w:pPr>
-        <w:spacing w:after="0"/>
-        <w:ind w:firstLine="708"/>
-        <w:rPr>
-          <w:lang w:val="es-MX"/>
-        </w:rPr>
-      </w:pPr>
-    </w:p>
-    <w:p>
-      <w:pPr>
-        <w:spacing w:after="0"/>
-        <w:ind w:firstLine="708"/>
-        <w:rPr>
-          <w:lang w:val="es-MX"/>
-        </w:rPr>
-      </w:pPr>
-    </w:p>
-    <w:p>
-      <w:pPr>
-        <w:spacing w:after="0"/>
-        <w:ind w:firstLine="708"/>
-        <w:rPr>
-          <w:lang w:val="es-MX"/>
-        </w:rPr>
-      </w:pPr>
-    </w:p>
-    <w:p>
-      <w:pPr>
-        <w:spacing w:after="0"/>
-        <w:ind w:firstLine="708"/>
-        <w:rPr>
-          <w:lang w:val="es-MX"/>
-        </w:rPr>
-      </w:pPr>
-    </w:p>
-    <w:p>
-      <w:pPr>
-        <w:spacing w:after="0"/>
-        <w:ind w:firstLine="708"/>
-        <w:rPr>
-          <w:lang w:val="es-MX"/>
-        </w:rPr>
-      </w:pPr>
-    </w:p>
-    <w:p>
-      <w:pPr>
-        <w:spacing w:after="0"/>
-        <w:ind w:firstLine="708"/>
-        <w:rPr>
-          <w:lang w:val="es-MX"/>
-        </w:rPr>
-      </w:pPr>
-    </w:p>
-    <w:p>
-      <w:pPr>
-        <w:spacing w:after="0"/>
-        <w:ind w:firstLine="708"/>
-        <w:rPr>
-          <w:lang w:val="es-MX"/>
-        </w:rPr>
-      </w:pPr>
-    </w:p>
-    <w:p>
-      <w:pPr>
-        <w:spacing w:after="0"/>
-        <w:rPr>
-          <w:lang w:val="es-MX"/>
-        </w:rPr>
-      </w:pPr>
-    </w:p>
-    <w:p>
-      <w:pPr>
-        <w:spacing w:after="0"/>
-        <w:ind w:firstLine="708"/>
-        <w:rPr>
-          <w:lang w:val="es-MX"/>
-        </w:rPr>
-      </w:pPr>
-      <w:r>
-        <w:rPr>
-          <w:lang w:val="es-MX"/>
-        </w:rPr>
-        <w:t>“””</w:t>
-      </w:r>
-      <w:r>
-        <w:rPr>
-          <w:lang w:val="es-MX"/>
-        </w:rPr>
-        <w:t>#PecesViejos</w:t>
-      </w:r>
-    </w:p>
-    <w:p>
-      <w:pPr>
-        <w:spacing w:after="0"/>
-        <w:ind w:firstLine="708"/>
-        <w:rPr>
-          <w:lang w:val="es-MX"/>
-        </w:rPr>
-      </w:pPr>
-      <w:r>
-        <w:rPr>
-          <w:lang w:val="es-MX"/>
-        </w:rPr>
-        <w:t>if pez</w:t>
-      </w:r>
-      <w:r>
-        <w:rPr>
-          <w:lang w:val="es-MX"/>
-        </w:rPr>
-        <w:t>_</w:t>
-      </w:r>
-      <w:r>
-        <w:rPr>
-          <w:lang w:val="es-MX"/>
-        </w:rPr>
-        <w:t>inferior arriba</w:t>
-      </w:r>
-      <w:r>
-        <w:rPr>
-          <w:lang w:val="es-MX"/>
-        </w:rPr>
-        <w:t xml:space="preserve"> de 0.75:</w:t>
-      </w:r>
-    </w:p>
-    <w:p>
-      <w:pPr>
-        <w:spacing w:after="0"/>
-        <w:rPr>
-          <w:lang w:val="es-MX"/>
-        </w:rPr>
-      </w:pPr>
-      <w:r>
-        <w:rPr>
-          <w:lang w:val="es-MX"/>
-        </w:rPr>
-        <w:tab/>
-      </w:r>
-      <w:r>
-        <w:rPr>
-          <w:lang w:val="es-MX"/>
-        </w:rPr>
-        <w:tab/>
-        <w:t>mantenga los ids</w:t>
-      </w:r>
-    </w:p>
-    <w:p>
-      <w:pPr>
-        <w:spacing w:after="0"/>
-        <w:rPr>
-          <w:lang w:val="es-MX"/>
-        </w:rPr>
-      </w:pPr>
-      <w:r>
-        <w:rPr>
-          <w:lang w:val="es-MX"/>
-        </w:rPr>
-        <w:tab/>
-        <w:t xml:space="preserve">if pez inferior </w:t>
-      </w:r>
-      <w:r>
-        <w:rPr>
-          <w:lang w:val="es-MX"/>
-        </w:rPr>
-        <w:t>abajo</w:t>
-      </w:r>
-      <w:r>
-        <w:rPr>
-          <w:lang w:val="es-MX"/>
-        </w:rPr>
-        <w:t xml:space="preserve"> de 0.75</w:t>
-      </w:r>
-      <w:r>
-        <w:rPr>
-          <w:lang w:val="es-MX"/>
-        </w:rPr>
-        <w:t>:</w:t>
-      </w:r>
-    </w:p>
-    <w:p>
-      <w:pPr>
-        <w:spacing w:after="0"/>
-        <w:rPr>
-          <w:lang w:val="es-MX"/>
-        </w:rPr>
-      </w:pPr>
-      <w:r>
-        <w:rPr>
-          <w:lang w:val="es-MX"/>
-        </w:rPr>
-        <w:tab/>
-      </w:r>
-      <w:r>
-        <w:rPr>
-          <w:lang w:val="es-MX"/>
-        </w:rPr>
-        <w:tab/>
-        <w:t>Pez_viejo += 1</w:t>
-      </w:r>
-    </w:p>
-    <w:p>
-      <w:pPr>
-        <w:spacing w:after="0"/>
-        <w:rPr>
-          <w:lang w:val="es-MX"/>
-        </w:rPr>
-      </w:pPr>
-      <w:r>
-        <w:rPr>
-          <w:lang w:val="es-MX"/>
-        </w:rPr>
-        <w:tab/>
-      </w:r>
-      <w:r>
-        <w:rPr>
-          <w:lang w:val="es-MX"/>
-        </w:rPr>
-        <w:tab/>
-      </w:r>
-      <w:r>
-        <w:rPr>
-          <w:lang w:val="es-MX"/>
-        </w:rPr>
-        <w:t>Peces_franja_</w:t>
-      </w:r>
-      <w:r>
-        <w:rPr>
-          <w:lang w:val="es-MX"/>
-        </w:rPr>
-        <w:t xml:space="preserve">viejos = (2) peces </w:t>
-      </w:r>
-      <w:r>
-        <w:rPr>
-          <w:lang w:val="es-MX"/>
-        </w:rPr>
-        <w:t>entre pez_inferior y 0.75</w:t>
+      <w:proofErr w:type="spellStart"/>
+      <w:r>
+        <w:rPr>
+          <w:lang w:val="es-MX"/>
+        </w:rPr>
+        <w:t>pez_inferior</w:t>
+      </w:r>
+      <w:proofErr w:type="spellEnd"/>
+      <w:r>
+        <w:rPr>
+          <w:lang w:val="es-MX"/>
+        </w:rPr>
+        <w:t xml:space="preserve"> y 0.75</w:t>
       </w:r>
       <w:r>
         <w:rPr>

</xml_diff>